<commit_message>
fix contactHtml and update word part B
</commit_message>
<xml_diff>
--- a/חלק ב.docx
+++ b/חלק ב.docx
@@ -7,6 +7,7 @@
         <w:ind w:left="720" w:hanging="360"/>
         <w:jc w:val="center"/>
         <w:rPr>
+          <w:rFonts w:ascii="David" w:hAnsi="David" w:cs="David"/>
           <w:b/>
           <w:bCs/>
           <w:sz w:val="36"/>
@@ -16,7 +17,7 @@
       </w:pPr>
       <w:r>
         <w:rPr>
-          <w:rFonts w:hint="cs"/>
+          <w:rFonts w:ascii="David" w:hAnsi="David" w:cs="David"/>
           <w:b/>
           <w:bCs/>
           <w:sz w:val="36"/>
@@ -27,6 +28,7 @@
       </w:r>
       <w:r>
         <w:rPr>
+          <w:rFonts w:ascii="David" w:hAnsi="David" w:cs="David"/>
           <w:b/>
           <w:bCs/>
           <w:sz w:val="36"/>
@@ -40,6 +42,7 @@
         <w:ind w:left="720" w:hanging="360"/>
         <w:jc w:val="center"/>
         <w:rPr>
+          <w:rFonts w:ascii="David" w:hAnsi="David" w:cs="David"/>
           <w:b/>
           <w:bCs/>
           <w:sz w:val="36"/>
@@ -53,6 +56,7 @@
         <w:ind w:left="720" w:hanging="360"/>
         <w:jc w:val="center"/>
         <w:rPr>
+          <w:rFonts w:ascii="David" w:hAnsi="David" w:cs="David"/>
           <w:b/>
           <w:bCs/>
           <w:sz w:val="36"/>
@@ -62,45 +66,36 @@
       </w:pPr>
       <w:r>
         <w:rPr>
-          <w:rFonts w:hint="cs"/>
+          <w:rFonts w:ascii="David" w:hAnsi="David" w:cs="David"/>
           <w:b/>
           <w:bCs/>
           <w:sz w:val="36"/>
           <w:szCs w:val="36"/>
           <w:rtl/>
         </w:rPr>
-        <w:t xml:space="preserve">חלק </w:t>
-      </w:r>
-      <w:r>
-        <w:rPr>
-          <w:rFonts w:hint="cs"/>
+        <w:t>חלק ב</w:t>
+      </w:r>
+    </w:p>
+    <w:p>
+      <w:pPr>
+        <w:ind w:left="720" w:hanging="360"/>
+        <w:jc w:val="center"/>
+        <w:rPr>
+          <w:rFonts w:ascii="David" w:hAnsi="David" w:cs="David"/>
           <w:b/>
           <w:bCs/>
-          <w:sz w:val="36"/>
-          <w:szCs w:val="36"/>
-          <w:rtl/>
-        </w:rPr>
-        <w:t>ב</w:t>
-      </w:r>
+          <w:sz w:val="24"/>
+          <w:szCs w:val="24"/>
+          <w:rtl/>
+        </w:rPr>
+      </w:pPr>
     </w:p>
     <w:p>
       <w:pPr>
         <w:ind w:left="720" w:hanging="360"/>
         <w:jc w:val="center"/>
         <w:rPr>
-          <w:b/>
-          <w:bCs/>
-          <w:sz w:val="24"/>
-          <w:szCs w:val="24"/>
-          <w:rtl/>
-        </w:rPr>
-      </w:pPr>
-    </w:p>
-    <w:p>
-      <w:pPr>
-        <w:ind w:left="720" w:hanging="360"/>
-        <w:jc w:val="center"/>
-        <w:rPr>
+          <w:rFonts w:ascii="David" w:hAnsi="David" w:cs="David"/>
           <w:b/>
           <w:bCs/>
           <w:color w:val="FFD966" w:themeColor="accent4" w:themeTint="99"/>
@@ -111,6 +106,7 @@
       </w:pPr>
       <w:r>
         <w:rPr>
+          <w:rFonts w:ascii="David" w:hAnsi="David" w:cs="David"/>
           <w:b/>
           <w:bCs/>
           <w:color w:val="FFD966" w:themeColor="accent4" w:themeTint="99"/>
@@ -123,13 +119,20 @@
     <w:p>
       <w:pPr>
         <w:rPr>
-          <w:rtl/>
-        </w:rPr>
-      </w:pPr>
-    </w:p>
-    <w:p>
-      <w:r>
-        <w:rPr>
+          <w:rFonts w:ascii="David" w:hAnsi="David" w:cs="David"/>
+          <w:rtl/>
+        </w:rPr>
+      </w:pPr>
+    </w:p>
+    <w:p>
+      <w:pPr>
+        <w:rPr>
+          <w:rFonts w:ascii="David" w:hAnsi="David" w:cs="David"/>
+        </w:rPr>
+      </w:pPr>
+      <w:r>
+        <w:rPr>
+          <w:rFonts w:ascii="David" w:hAnsi="David" w:cs="David"/>
           <w:noProof/>
         </w:rPr>
         <w:drawing>
@@ -166,7 +169,7 @@
                     </pic:cNvPicPr>
                   </pic:nvPicPr>
                   <pic:blipFill>
-                    <a:blip r:embed="rId7">
+                    <a:blip r:embed="rId8">
                       <a:extLst>
                         <a:ext uri="{28A0092B-C50C-407E-A947-70E740481C1C}">
                           <a14:useLocalDpi xmlns:a14="http://schemas.microsoft.com/office/drawing/2010/main" val="0"/>
@@ -198,30 +201,163 @@
         </w:drawing>
       </w:r>
     </w:p>
-    <w:p/>
-    <w:p/>
-    <w:p/>
-    <w:p/>
-    <w:p/>
-    <w:p/>
-    <w:p/>
-    <w:p/>
-    <w:p/>
-    <w:p/>
-    <w:p/>
-    <w:p/>
-    <w:p/>
-    <w:p>
-      <w:pPr>
-        <w:rPr>
-          <w:rtl/>
-        </w:rPr>
-      </w:pPr>
-    </w:p>
-    <w:p/>
+    <w:p>
+      <w:pPr>
+        <w:rPr>
+          <w:rFonts w:ascii="David" w:hAnsi="David" w:cs="David"/>
+        </w:rPr>
+      </w:pPr>
+    </w:p>
+    <w:p>
+      <w:pPr>
+        <w:rPr>
+          <w:rFonts w:ascii="David" w:hAnsi="David" w:cs="David"/>
+        </w:rPr>
+      </w:pPr>
+    </w:p>
+    <w:p>
+      <w:pPr>
+        <w:rPr>
+          <w:rFonts w:ascii="David" w:hAnsi="David" w:cs="David"/>
+        </w:rPr>
+      </w:pPr>
+    </w:p>
+    <w:p>
+      <w:pPr>
+        <w:rPr>
+          <w:rFonts w:ascii="David" w:hAnsi="David" w:cs="David"/>
+        </w:rPr>
+      </w:pPr>
+    </w:p>
+    <w:p>
+      <w:pPr>
+        <w:rPr>
+          <w:rFonts w:ascii="David" w:hAnsi="David" w:cs="David"/>
+        </w:rPr>
+      </w:pPr>
+    </w:p>
+    <w:p>
+      <w:pPr>
+        <w:rPr>
+          <w:rFonts w:ascii="David" w:hAnsi="David" w:cs="David"/>
+        </w:rPr>
+      </w:pPr>
+    </w:p>
+    <w:p>
+      <w:pPr>
+        <w:rPr>
+          <w:rFonts w:ascii="David" w:hAnsi="David" w:cs="David"/>
+        </w:rPr>
+      </w:pPr>
+    </w:p>
+    <w:p>
+      <w:pPr>
+        <w:rPr>
+          <w:rFonts w:ascii="David" w:hAnsi="David" w:cs="David"/>
+        </w:rPr>
+      </w:pPr>
+    </w:p>
+    <w:p>
+      <w:pPr>
+        <w:rPr>
+          <w:rFonts w:ascii="David" w:hAnsi="David" w:cs="David"/>
+        </w:rPr>
+      </w:pPr>
+    </w:p>
+    <w:p>
+      <w:pPr>
+        <w:rPr>
+          <w:rFonts w:ascii="David" w:hAnsi="David" w:cs="David"/>
+        </w:rPr>
+      </w:pPr>
+    </w:p>
+    <w:p>
+      <w:pPr>
+        <w:rPr>
+          <w:rFonts w:ascii="David" w:hAnsi="David" w:cs="David"/>
+        </w:rPr>
+      </w:pPr>
+    </w:p>
+    <w:p>
+      <w:pPr>
+        <w:rPr>
+          <w:rFonts w:ascii="David" w:hAnsi="David" w:cs="David"/>
+        </w:rPr>
+      </w:pPr>
+    </w:p>
+    <w:p>
+      <w:pPr>
+        <w:rPr>
+          <w:rFonts w:ascii="David" w:hAnsi="David" w:cs="David"/>
+        </w:rPr>
+      </w:pPr>
+    </w:p>
+    <w:p>
+      <w:pPr>
+        <w:rPr>
+          <w:rFonts w:ascii="David" w:hAnsi="David" w:cs="David"/>
+          <w:rtl/>
+        </w:rPr>
+      </w:pPr>
+    </w:p>
+    <w:p>
+      <w:pPr>
+        <w:rPr>
+          <w:rFonts w:ascii="David" w:hAnsi="David" w:cs="David"/>
+        </w:rPr>
+      </w:pPr>
+    </w:p>
     <w:p>
       <w:pPr>
         <w:jc w:val="center"/>
+        <w:rPr>
+          <w:rFonts w:ascii="David" w:hAnsi="David" w:cs="David"/>
+          <w:rtl/>
+        </w:rPr>
+      </w:pPr>
+    </w:p>
+    <w:p>
+      <w:pPr>
+        <w:jc w:val="center"/>
+        <w:rPr>
+          <w:rFonts w:ascii="David" w:hAnsi="David" w:cs="David"/>
+          <w:rtl/>
+        </w:rPr>
+      </w:pPr>
+    </w:p>
+    <w:p>
+      <w:pPr>
+        <w:jc w:val="center"/>
+        <w:rPr>
+          <w:rFonts w:ascii="David" w:hAnsi="David" w:cs="David"/>
+          <w:rtl/>
+        </w:rPr>
+      </w:pPr>
+    </w:p>
+    <w:p>
+      <w:pPr>
+        <w:jc w:val="center"/>
+        <w:rPr>
+          <w:rFonts w:ascii="David" w:hAnsi="David" w:cs="David"/>
+          <w:rtl/>
+        </w:rPr>
+      </w:pPr>
+    </w:p>
+    <w:p>
+      <w:pPr>
+        <w:jc w:val="center"/>
+        <w:rPr>
+          <w:rFonts w:ascii="David" w:hAnsi="David" w:cs="David"/>
+          <w:rtl/>
+        </w:rPr>
+      </w:pPr>
+    </w:p>
+    <w:p>
+      <w:pPr>
+        <w:jc w:val="center"/>
+        <w:rPr>
+          <w:rFonts w:ascii="David" w:hAnsi="David" w:cs="David"/>
+        </w:rPr>
       </w:pPr>
     </w:p>
     <w:p>
@@ -229,6 +365,7 @@
         <w:ind w:left="720" w:hanging="360"/>
         <w:jc w:val="center"/>
         <w:rPr>
+          <w:rFonts w:ascii="David" w:hAnsi="David" w:cs="David"/>
           <w:b/>
           <w:bCs/>
           <w:sz w:val="24"/>
@@ -238,7 +375,7 @@
       </w:pPr>
       <w:r>
         <w:rPr>
-          <w:rFonts w:hint="cs"/>
+          <w:rFonts w:ascii="David" w:hAnsi="David" w:cs="David"/>
           <w:b/>
           <w:bCs/>
           <w:sz w:val="24"/>
@@ -253,6 +390,7 @@
         <w:ind w:left="720" w:hanging="360"/>
         <w:jc w:val="center"/>
         <w:rPr>
+          <w:rFonts w:ascii="David" w:hAnsi="David" w:cs="David"/>
           <w:b/>
           <w:bCs/>
           <w:sz w:val="24"/>
@@ -262,7 +400,7 @@
       </w:pPr>
       <w:r>
         <w:rPr>
-          <w:rFonts w:hint="cs"/>
+          <w:rFonts w:ascii="David" w:hAnsi="David" w:cs="David"/>
           <w:b/>
           <w:bCs/>
           <w:sz w:val="24"/>
@@ -277,6 +415,7 @@
         <w:ind w:left="720" w:hanging="360"/>
         <w:jc w:val="center"/>
         <w:rPr>
+          <w:rFonts w:ascii="David" w:hAnsi="David" w:cs="David"/>
           <w:b/>
           <w:bCs/>
           <w:sz w:val="24"/>
@@ -286,7 +425,7 @@
       </w:pPr>
       <w:r>
         <w:rPr>
-          <w:rFonts w:hint="cs"/>
+          <w:rFonts w:ascii="David" w:hAnsi="David" w:cs="David"/>
           <w:b/>
           <w:bCs/>
           <w:sz w:val="24"/>
@@ -301,6 +440,7 @@
         <w:ind w:left="720" w:hanging="360"/>
         <w:jc w:val="center"/>
         <w:rPr>
+          <w:rFonts w:ascii="David" w:hAnsi="David" w:cs="David"/>
           <w:b/>
           <w:bCs/>
           <w:sz w:val="24"/>
@@ -310,7 +450,7 @@
       </w:pPr>
       <w:r>
         <w:rPr>
-          <w:rFonts w:hint="cs"/>
+          <w:rFonts w:ascii="David" w:hAnsi="David" w:cs="David"/>
           <w:b/>
           <w:bCs/>
           <w:sz w:val="24"/>
@@ -325,6 +465,7 @@
         <w:ind w:left="720" w:hanging="360"/>
         <w:jc w:val="center"/>
         <w:rPr>
+          <w:rFonts w:ascii="David" w:hAnsi="David" w:cs="David"/>
           <w:b/>
           <w:bCs/>
           <w:sz w:val="24"/>
@@ -334,7 +475,7 @@
       </w:pPr>
       <w:r>
         <w:rPr>
-          <w:rFonts w:hint="cs"/>
+          <w:rFonts w:ascii="David" w:hAnsi="David" w:cs="David"/>
           <w:b/>
           <w:bCs/>
           <w:sz w:val="24"/>
@@ -347,19 +488,19 @@
     <w:p>
       <w:pPr>
         <w:spacing w:after="120"/>
-        <w:ind w:left="587" w:hanging="360"/>
-        <w:rPr>
-          <w:rFonts w:ascii="David" w:hAnsi="David" w:cs="David"/>
-          <w:sz w:val="28"/>
-          <w:szCs w:val="28"/>
-          <w:rtl/>
-        </w:rPr>
-      </w:pPr>
-      <w:r>
-        <w:rPr>
-          <w:rFonts w:ascii="David" w:hAnsi="David" w:cs="David"/>
-          <w:sz w:val="28"/>
-          <w:szCs w:val="28"/>
+        <w:ind w:left="-341"/>
+        <w:rPr>
+          <w:rFonts w:ascii="David" w:hAnsi="David" w:cs="David"/>
+          <w:sz w:val="24"/>
+          <w:szCs w:val="24"/>
+          <w:rtl/>
+        </w:rPr>
+      </w:pPr>
+      <w:r>
+        <w:rPr>
+          <w:rFonts w:ascii="David" w:hAnsi="David" w:cs="David"/>
+          <w:sz w:val="24"/>
+          <w:szCs w:val="24"/>
           <w:rtl/>
         </w:rPr>
         <w:lastRenderedPageBreak/>
@@ -367,30 +508,18 @@
       </w:r>
       <w:r>
         <w:rPr>
-          <w:rFonts w:ascii="David" w:hAnsi="David" w:cs="David" w:hint="cs"/>
-          <w:sz w:val="28"/>
-          <w:szCs w:val="28"/>
+          <w:rFonts w:ascii="David" w:hAnsi="David" w:cs="David"/>
+          <w:sz w:val="24"/>
+          <w:szCs w:val="24"/>
           <w:rtl/>
         </w:rPr>
         <w:t xml:space="preserve"> </w:t>
       </w:r>
-    </w:p>
-    <w:p>
-      <w:pPr>
-        <w:spacing w:after="120"/>
-        <w:ind w:left="587" w:hanging="360"/>
-        <w:rPr>
-          <w:rFonts w:ascii="David" w:hAnsi="David" w:cs="David"/>
-          <w:sz w:val="28"/>
-          <w:szCs w:val="28"/>
-          <w:rtl/>
-        </w:rPr>
-      </w:pPr>
-      <w:r>
-        <w:rPr>
-          <w:rFonts w:ascii="David" w:hAnsi="David" w:cs="David"/>
-          <w:sz w:val="28"/>
-          <w:szCs w:val="28"/>
+      <w:r>
+        <w:rPr>
+          <w:rFonts w:ascii="David" w:hAnsi="David" w:cs="David"/>
+          <w:sz w:val="24"/>
+          <w:szCs w:val="24"/>
           <w:rtl/>
         </w:rPr>
         <w:t>מבצעים בשעות ה-</w:t>
@@ -398,16 +527,16 @@
       <w:r>
         <w:rPr>
           <w:rFonts w:ascii="David" w:hAnsi="David" w:cs="David"/>
-          <w:sz w:val="28"/>
-          <w:szCs w:val="28"/>
+          <w:sz w:val="24"/>
+          <w:szCs w:val="24"/>
         </w:rPr>
         <w:t>happy hour</w:t>
       </w:r>
       <w:r>
         <w:rPr>
           <w:rFonts w:ascii="David" w:hAnsi="David" w:cs="David"/>
-          <w:sz w:val="28"/>
-          <w:szCs w:val="28"/>
+          <w:sz w:val="24"/>
+          <w:szCs w:val="24"/>
           <w:rtl/>
         </w:rPr>
         <w:t>.</w:t>
@@ -416,58 +545,55 @@
     <w:p>
       <w:pPr>
         <w:spacing w:after="120"/>
-        <w:ind w:left="587" w:hanging="360"/>
-        <w:rPr>
-          <w:rFonts w:ascii="David" w:hAnsi="David" w:cs="David"/>
-          <w:sz w:val="28"/>
-          <w:szCs w:val="28"/>
-          <w:rtl/>
-        </w:rPr>
-      </w:pPr>
-      <w:r>
-        <w:rPr>
-          <w:rFonts w:ascii="David" w:hAnsi="David" w:cs="David"/>
-          <w:sz w:val="28"/>
-          <w:szCs w:val="28"/>
-          <w:rtl/>
-        </w:rPr>
-        <w:t xml:space="preserve">באפליקציה, המשתמש יכול לחפש מקומות בילוי באמצעות הכנסת טקסט </w:t>
-      </w:r>
-    </w:p>
-    <w:p>
-      <w:pPr>
-        <w:spacing w:after="120"/>
-        <w:ind w:left="587" w:hanging="360"/>
-        <w:rPr>
-          <w:rFonts w:ascii="David" w:hAnsi="David" w:cs="David"/>
-          <w:sz w:val="28"/>
-          <w:szCs w:val="28"/>
-          <w:rtl/>
-        </w:rPr>
-      </w:pPr>
-      <w:r>
-        <w:rPr>
-          <w:rFonts w:ascii="David" w:hAnsi="David" w:cs="David"/>
-          <w:sz w:val="28"/>
-          <w:szCs w:val="28"/>
-          <w:rtl/>
-        </w:rPr>
-        <w:t>חופשי</w:t>
-      </w:r>
-      <w:r>
-        <w:rPr>
-          <w:rFonts w:ascii="David" w:hAnsi="David" w:cs="David"/>
-          <w:sz w:val="28"/>
-          <w:szCs w:val="28"/>
-          <w:rtl/>
-        </w:rPr>
-        <w:t xml:space="preserve">, אשר יאפשר חיפוש </w:t>
-      </w:r>
-      <w:r>
-        <w:rPr>
-          <w:rFonts w:ascii="David" w:hAnsi="David" w:cs="David"/>
-          <w:sz w:val="28"/>
-          <w:szCs w:val="28"/>
+        <w:ind w:left="-341"/>
+        <w:rPr>
+          <w:rFonts w:ascii="David" w:hAnsi="David" w:cs="David"/>
+          <w:sz w:val="24"/>
+          <w:szCs w:val="24"/>
+          <w:rtl/>
+        </w:rPr>
+      </w:pPr>
+      <w:r>
+        <w:rPr>
+          <w:rFonts w:ascii="David" w:hAnsi="David" w:cs="David"/>
+          <w:sz w:val="24"/>
+          <w:szCs w:val="24"/>
+          <w:rtl/>
+        </w:rPr>
+        <w:t>באפליקציה, המשתמש יכול לחפש מקומות בילוי באמצעות הכנסת טקסט חופשי</w:t>
+      </w:r>
+      <w:r>
+        <w:rPr>
+          <w:rFonts w:ascii="David" w:hAnsi="David" w:cs="David"/>
+          <w:sz w:val="24"/>
+          <w:szCs w:val="24"/>
+          <w:rtl/>
+        </w:rPr>
+        <w:t>, אשר יאפשר</w:t>
+      </w:r>
+      <w:r>
+        <w:rPr>
+          <w:rFonts w:ascii="David" w:hAnsi="David" w:cs="David" w:hint="cs"/>
+          <w:sz w:val="24"/>
+          <w:szCs w:val="24"/>
+          <w:rtl/>
+        </w:rPr>
+        <w:t xml:space="preserve"> </w:t>
+      </w:r>
+      <w:r>
+        <w:rPr>
+          <w:rFonts w:ascii="David" w:hAnsi="David" w:cs="David"/>
+          <w:sz w:val="24"/>
+          <w:szCs w:val="24"/>
+          <w:rtl/>
+        </w:rPr>
+        <w:t xml:space="preserve">חיפוש </w:t>
+      </w:r>
+      <w:r>
+        <w:rPr>
+          <w:rFonts w:ascii="David" w:hAnsi="David" w:cs="David"/>
+          <w:sz w:val="24"/>
+          <w:szCs w:val="24"/>
           <w:rtl/>
         </w:rPr>
         <w:t>מקום ספציפי</w:t>
@@ -475,8 +601,8 @@
       <w:r>
         <w:rPr>
           <w:rFonts w:ascii="David" w:hAnsi="David" w:cs="David"/>
-          <w:sz w:val="28"/>
-          <w:szCs w:val="28"/>
+          <w:sz w:val="24"/>
+          <w:szCs w:val="24"/>
           <w:rtl/>
         </w:rPr>
         <w:t>,</w:t>
@@ -484,8 +610,8 @@
       <w:r>
         <w:rPr>
           <w:rFonts w:ascii="David" w:hAnsi="David" w:cs="David"/>
-          <w:sz w:val="28"/>
-          <w:szCs w:val="28"/>
+          <w:sz w:val="24"/>
+          <w:szCs w:val="24"/>
           <w:rtl/>
         </w:rPr>
         <w:t xml:space="preserve"> או באמצעות בחירת טווח </w:t>
@@ -493,38 +619,17 @@
       <w:r>
         <w:rPr>
           <w:rFonts w:ascii="David" w:hAnsi="David" w:cs="David"/>
-          <w:sz w:val="28"/>
-          <w:szCs w:val="28"/>
-          <w:rtl/>
-        </w:rPr>
-        <w:t xml:space="preserve">מרחק רצוי </w:t>
-      </w:r>
-    </w:p>
-    <w:p>
-      <w:pPr>
-        <w:spacing w:after="120"/>
-        <w:ind w:left="587" w:hanging="360"/>
-        <w:rPr>
-          <w:rFonts w:ascii="David" w:hAnsi="David" w:cs="David"/>
-          <w:sz w:val="28"/>
-          <w:szCs w:val="28"/>
-          <w:rtl/>
-        </w:rPr>
-      </w:pPr>
-      <w:r>
-        <w:rPr>
-          <w:rFonts w:ascii="David" w:hAnsi="David" w:cs="David"/>
-          <w:sz w:val="28"/>
-          <w:szCs w:val="28"/>
-          <w:rtl/>
-        </w:rPr>
-        <w:t xml:space="preserve">לחיפוש ובחינת מקומות בטווח זה </w:t>
-      </w:r>
-      <w:r>
-        <w:rPr>
-          <w:rFonts w:ascii="David" w:hAnsi="David" w:cs="David"/>
-          <w:sz w:val="28"/>
-          <w:szCs w:val="28"/>
+          <w:sz w:val="24"/>
+          <w:szCs w:val="24"/>
+          <w:rtl/>
+        </w:rPr>
+        <w:t xml:space="preserve">מרחק רצוי לחיפוש ובחינת מקומות בטווח זה </w:t>
+      </w:r>
+      <w:r>
+        <w:rPr>
+          <w:rFonts w:ascii="David" w:hAnsi="David" w:cs="David"/>
+          <w:sz w:val="24"/>
+          <w:szCs w:val="24"/>
           <w:rtl/>
         </w:rPr>
         <w:t>ממיקומו הנוכחי של המשתמש.</w:t>
@@ -532,11 +637,12 @@
     </w:p>
     <w:p>
       <w:pPr>
-        <w:ind w:left="720" w:hanging="360"/>
-        <w:rPr>
-          <w:rFonts w:ascii="David" w:hAnsi="David" w:cs="David"/>
-          <w:sz w:val="32"/>
-          <w:szCs w:val="32"/>
+        <w:spacing w:after="120"/>
+        <w:ind w:hanging="360"/>
+        <w:rPr>
+          <w:rFonts w:ascii="David" w:hAnsi="David" w:cs="David"/>
+          <w:sz w:val="24"/>
+          <w:szCs w:val="24"/>
           <w:u w:val="single"/>
           <w:rtl/>
         </w:rPr>
@@ -544,8 +650,8 @@
       <w:r>
         <w:rPr>
           <w:rFonts w:ascii="David" w:hAnsi="David" w:cs="David"/>
-          <w:sz w:val="32"/>
-          <w:szCs w:val="32"/>
+          <w:sz w:val="24"/>
+          <w:szCs w:val="24"/>
           <w:u w:val="single"/>
           <w:rtl/>
         </w:rPr>
@@ -554,8 +660,8 @@
       <w:r>
         <w:rPr>
           <w:rFonts w:ascii="David" w:hAnsi="David" w:cs="David"/>
-          <w:sz w:val="32"/>
-          <w:szCs w:val="32"/>
+          <w:sz w:val="24"/>
+          <w:szCs w:val="24"/>
           <w:u w:val="single"/>
         </w:rPr>
         <w:t>HTML</w:t>
@@ -563,8 +669,8 @@
       <w:r>
         <w:rPr>
           <w:rFonts w:ascii="David" w:hAnsi="David" w:cs="David"/>
-          <w:sz w:val="32"/>
-          <w:szCs w:val="32"/>
+          <w:sz w:val="24"/>
+          <w:szCs w:val="24"/>
           <w:u w:val="single"/>
           <w:rtl/>
         </w:rPr>
@@ -573,103 +679,151 @@
     </w:p>
     <w:p>
       <w:pPr>
-        <w:ind w:left="720" w:hanging="360"/>
-        <w:rPr>
-          <w:rFonts w:ascii="David" w:hAnsi="David" w:cs="David"/>
-          <w:sz w:val="28"/>
-          <w:szCs w:val="28"/>
-          <w:rtl/>
-        </w:rPr>
-      </w:pPr>
-      <w:r>
-        <w:rPr>
-          <w:rFonts w:ascii="David" w:hAnsi="David" w:cs="David" w:hint="cs"/>
-          <w:sz w:val="28"/>
-          <w:szCs w:val="28"/>
+        <w:spacing w:after="120"/>
+        <w:ind w:left="-341"/>
+        <w:rPr>
+          <w:rFonts w:ascii="David" w:hAnsi="David" w:cs="David"/>
+          <w:sz w:val="24"/>
+          <w:szCs w:val="24"/>
+          <w:rtl/>
+        </w:rPr>
+      </w:pPr>
+      <w:r>
+        <w:rPr>
+          <w:rFonts w:ascii="David" w:hAnsi="David" w:cs="David"/>
+          <w:sz w:val="24"/>
+          <w:szCs w:val="24"/>
           <w:rtl/>
         </w:rPr>
         <w:t>כתבנו</w:t>
       </w:r>
       <w:r>
         <w:rPr>
-          <w:rFonts w:ascii="David" w:hAnsi="David" w:cs="David" w:hint="cs"/>
-          <w:sz w:val="28"/>
-          <w:szCs w:val="28"/>
-          <w:rtl/>
-        </w:rPr>
-        <w:t xml:space="preserve"> כ-10 עמודי </w:t>
-      </w:r>
-      <w:r>
-        <w:rPr>
-          <w:rFonts w:ascii="David" w:hAnsi="David" w:cs="David" w:hint="cs"/>
-          <w:sz w:val="28"/>
-          <w:szCs w:val="28"/>
+          <w:rFonts w:ascii="David" w:hAnsi="David" w:cs="David"/>
+          <w:sz w:val="24"/>
+          <w:szCs w:val="24"/>
+          <w:rtl/>
+        </w:rPr>
+        <w:t xml:space="preserve"> כ-</w:t>
+      </w:r>
+      <w:r>
+        <w:rPr>
+          <w:rFonts w:ascii="David" w:hAnsi="David" w:cs="David" w:hint="cs"/>
+          <w:sz w:val="24"/>
+          <w:szCs w:val="24"/>
+          <w:rtl/>
+        </w:rPr>
+        <w:t xml:space="preserve">9 </w:t>
+      </w:r>
+      <w:r>
+        <w:rPr>
+          <w:rFonts w:ascii="David" w:hAnsi="David" w:cs="David"/>
+          <w:sz w:val="24"/>
+          <w:szCs w:val="24"/>
+          <w:rtl/>
+        </w:rPr>
+        <w:t xml:space="preserve">עמודי </w:t>
+      </w:r>
+      <w:r>
+        <w:rPr>
+          <w:rFonts w:ascii="David" w:hAnsi="David" w:cs="David"/>
+          <w:sz w:val="24"/>
+          <w:szCs w:val="24"/>
         </w:rPr>
         <w:t>HTML</w:t>
       </w:r>
       <w:r>
         <w:rPr>
-          <w:rFonts w:ascii="David" w:hAnsi="David" w:cs="David" w:hint="cs"/>
-          <w:sz w:val="28"/>
-          <w:szCs w:val="28"/>
+          <w:rFonts w:ascii="David" w:hAnsi="David" w:cs="David"/>
+          <w:sz w:val="24"/>
+          <w:szCs w:val="24"/>
           <w:rtl/>
         </w:rPr>
         <w:t xml:space="preserve"> אשר יופיעו למשתמש בעת השימוש באפליקציה. העמודים הם: כניסה למערכת, התחברות, הרשמה, דף בית, דף המלצות</w:t>
       </w:r>
       <w:r>
         <w:rPr>
-          <w:rFonts w:ascii="David" w:hAnsi="David" w:cs="David" w:hint="cs"/>
-          <w:sz w:val="28"/>
-          <w:szCs w:val="28"/>
-          <w:rtl/>
-        </w:rPr>
-        <w:t>, פרופיל בית עסק, ...</w:t>
-      </w:r>
-    </w:p>
-    <w:p>
-      <w:pPr>
-        <w:ind w:left="720" w:hanging="360"/>
-        <w:rPr>
-          <w:rFonts w:ascii="David" w:hAnsi="David" w:cs="David"/>
-          <w:sz w:val="28"/>
-          <w:szCs w:val="28"/>
-          <w:rtl/>
-        </w:rPr>
-      </w:pPr>
-      <w:r>
-        <w:rPr>
-          <w:rFonts w:ascii="David" w:hAnsi="David" w:cs="David" w:hint="cs"/>
-          <w:sz w:val="28"/>
-          <w:szCs w:val="28"/>
-          <w:rtl/>
-        </w:rPr>
-        <w:t>פרופיל בית העסק מופיע כרגע רק עבור בית העסק "פרידה" המשמש דוגמא לדפים נוספים שיופיעו בהמשך. בחלק ג' נשלוף את המידע הרלוונטי לדף זה מתוך בסיס נתונים וכך לא נצטרך לבצע דפים נפרדים עבור כל בית עסק, אלא אחד שכל פעם ישנה את התוכן עפ"י בית העסק הרצוי.</w:t>
-      </w:r>
-    </w:p>
-    <w:p>
-      <w:pPr>
-        <w:ind w:left="720" w:hanging="360"/>
-        <w:rPr>
-          <w:rFonts w:ascii="David" w:hAnsi="David" w:cs="David"/>
-          <w:sz w:val="28"/>
-          <w:szCs w:val="28"/>
-          <w:rtl/>
-        </w:rPr>
-      </w:pPr>
-      <w:r>
-        <w:rPr>
-          <w:rFonts w:ascii="David" w:hAnsi="David" w:cs="David" w:hint="cs"/>
-          <w:sz w:val="28"/>
-          <w:szCs w:val="28"/>
+          <w:rFonts w:ascii="David" w:hAnsi="David" w:cs="David"/>
+          <w:sz w:val="24"/>
+          <w:szCs w:val="24"/>
+          <w:rtl/>
+        </w:rPr>
+        <w:t xml:space="preserve">, פרופיל בית עסק, </w:t>
+      </w:r>
+      <w:r>
+        <w:rPr>
+          <w:rFonts w:ascii="David" w:hAnsi="David" w:cs="David" w:hint="cs"/>
+          <w:sz w:val="24"/>
+          <w:szCs w:val="24"/>
+          <w:rtl/>
+        </w:rPr>
+        <w:t>דף בתי עסק בב"ש, צור קשר ודף תוצאות חיפש עפ"י מרחק.</w:t>
+      </w:r>
+    </w:p>
+    <w:p>
+      <w:pPr>
+        <w:spacing w:after="120"/>
+        <w:ind w:left="-341"/>
+        <w:rPr>
+          <w:rFonts w:ascii="David" w:hAnsi="David" w:cs="David"/>
+          <w:sz w:val="24"/>
+          <w:szCs w:val="24"/>
+          <w:rtl/>
+        </w:rPr>
+      </w:pPr>
+      <w:r>
+        <w:rPr>
+          <w:rFonts w:ascii="David" w:hAnsi="David" w:cs="David"/>
+          <w:sz w:val="24"/>
+          <w:szCs w:val="24"/>
+          <w:rtl/>
+        </w:rPr>
+        <w:t xml:space="preserve">פרופיל בית העסק מופיע כרגע רק עבור בית העסק "פרידה" המשמש דוגמא לדפים נוספים שיופיעו בהמשך. בחלק ג' נשלוף את המידע הרלוונטי לדף זה מתוך בסיס נתונים וכך לא נצטרך לבצע דפים נפרדים עבור כל בית עסק, אלא </w:t>
+      </w:r>
+      <w:r>
+        <w:rPr>
+          <w:rFonts w:ascii="David" w:hAnsi="David" w:cs="David" w:hint="cs"/>
+          <w:sz w:val="24"/>
+          <w:szCs w:val="24"/>
+          <w:rtl/>
+        </w:rPr>
+        <w:t xml:space="preserve">דף </w:t>
+      </w:r>
+      <w:r>
+        <w:rPr>
+          <w:rFonts w:ascii="David" w:hAnsi="David" w:cs="David"/>
+          <w:sz w:val="24"/>
+          <w:szCs w:val="24"/>
+          <w:rtl/>
+        </w:rPr>
+        <w:t>אחד שכל פעם ישנה את התוכן עפ"י בית העסק הרצוי.</w:t>
+      </w:r>
+    </w:p>
+    <w:p>
+      <w:pPr>
+        <w:spacing w:after="120"/>
+        <w:ind w:left="-341"/>
+        <w:rPr>
+          <w:rFonts w:ascii="David" w:hAnsi="David" w:cs="David"/>
+          <w:sz w:val="24"/>
+          <w:szCs w:val="24"/>
+          <w:rtl/>
+        </w:rPr>
+      </w:pPr>
+      <w:r>
+        <w:rPr>
+          <w:rFonts w:ascii="David" w:hAnsi="David" w:cs="David"/>
+          <w:sz w:val="24"/>
+          <w:szCs w:val="24"/>
           <w:rtl/>
         </w:rPr>
         <w:t xml:space="preserve">כמו כן, כרגע כאשר לוחצים על תמונות בית העסק, איננו עוברים לפרופיל הרצוי. ניתן לראות כיצד הדבר יתופעל </w:t>
       </w:r>
       <w:r>
         <w:rPr>
-          <w:rFonts w:ascii="David" w:hAnsi="David" w:cs="David" w:hint="cs"/>
-          <w:sz w:val="28"/>
-          <w:szCs w:val="28"/>
+          <w:rFonts w:ascii="David" w:hAnsi="David" w:cs="David"/>
+          <w:sz w:val="24"/>
+          <w:szCs w:val="24"/>
           <w:rtl/>
         </w:rPr>
         <w:t>כאשר לוחצים על "פרידה", בית העסק לדוגמא.</w:t>
@@ -677,102 +831,122 @@
     </w:p>
     <w:p>
       <w:pPr>
-        <w:ind w:left="720" w:hanging="360"/>
-        <w:rPr>
-          <w:rFonts w:ascii="David" w:hAnsi="David" w:cs="David"/>
-          <w:sz w:val="28"/>
-          <w:szCs w:val="28"/>
-          <w:rtl/>
-        </w:rPr>
-      </w:pPr>
-      <w:r>
-        <w:rPr>
-          <w:rFonts w:ascii="David" w:hAnsi="David" w:cs="David" w:hint="cs"/>
-          <w:sz w:val="28"/>
-          <w:szCs w:val="28"/>
-          <w:rtl/>
-        </w:rPr>
-        <w:t>מבחינת התחברות/ הרשמה למערכת, בחלק ג נבדוק בהתחברות האם המשתמש רשום לאתר. במידה ואינו רשום נשלח אותו להרשם ולא נאפשר כניסה דרך דף ההתחברות. כעת, במידה והזינו שם משתמש וכניסה שעומדים בדרישות תתאפשר כניסה למערכת.</w:t>
-      </w:r>
-    </w:p>
-    <w:p>
-      <w:pPr>
-        <w:ind w:left="720" w:hanging="360"/>
-        <w:rPr>
-          <w:rFonts w:ascii="David" w:hAnsi="David" w:cs="David"/>
-          <w:sz w:val="28"/>
-          <w:szCs w:val="28"/>
-          <w:rtl/>
-        </w:rPr>
-      </w:pPr>
-      <w:r>
-        <w:rPr>
-          <w:rFonts w:ascii="David" w:hAnsi="David" w:cs="David" w:hint="cs"/>
-          <w:sz w:val="28"/>
-          <w:szCs w:val="28"/>
+        <w:spacing w:after="120"/>
+        <w:ind w:left="-341"/>
+        <w:rPr>
+          <w:rFonts w:ascii="David" w:hAnsi="David" w:cs="David"/>
+          <w:sz w:val="24"/>
+          <w:szCs w:val="24"/>
+          <w:rtl/>
+        </w:rPr>
+      </w:pPr>
+      <w:r>
+        <w:rPr>
+          <w:rFonts w:ascii="David" w:hAnsi="David" w:cs="David"/>
+          <w:sz w:val="24"/>
+          <w:szCs w:val="24"/>
+          <w:rtl/>
+        </w:rPr>
+        <w:t>מבחינת התחברות/ הרשמה למערכת, בחלק ג נבדוק בהתחברות האם המשתמש רשום לאתר. במידה ואינו רשום נשלח אותו לה</w:t>
+      </w:r>
+      <w:r>
+        <w:rPr>
+          <w:rFonts w:ascii="David" w:hAnsi="David" w:cs="David" w:hint="cs"/>
+          <w:sz w:val="24"/>
+          <w:szCs w:val="24"/>
+          <w:rtl/>
+        </w:rPr>
+        <w:t>י</w:t>
+      </w:r>
+      <w:r>
+        <w:rPr>
+          <w:rFonts w:ascii="David" w:hAnsi="David" w:cs="David"/>
+          <w:sz w:val="24"/>
+          <w:szCs w:val="24"/>
+          <w:rtl/>
+        </w:rPr>
+        <w:t>רשם ולא נאפשר כניסה דרך דף ההתחברות. כעת, במידה והזינו שם משתמש וכניסה שעומדים בדרישות תתאפשר כניסה למערכת.</w:t>
+      </w:r>
+    </w:p>
+    <w:p>
+      <w:pPr>
+        <w:spacing w:after="120"/>
+        <w:ind w:left="-341"/>
+        <w:rPr>
+          <w:rFonts w:ascii="David" w:hAnsi="David" w:cs="David"/>
+          <w:sz w:val="24"/>
+          <w:szCs w:val="24"/>
+          <w:rtl/>
+        </w:rPr>
+      </w:pPr>
+      <w:r>
+        <w:rPr>
+          <w:rFonts w:ascii="David" w:hAnsi="David" w:cs="David"/>
+          <w:sz w:val="24"/>
+          <w:szCs w:val="24"/>
           <w:rtl/>
         </w:rPr>
         <w:t xml:space="preserve">בדף הבית- </w:t>
       </w:r>
       <w:r>
         <w:rPr>
-          <w:rFonts w:ascii="David" w:hAnsi="David" w:cs="David" w:hint="cs"/>
-          <w:sz w:val="28"/>
-          <w:szCs w:val="28"/>
+          <w:rFonts w:ascii="David" w:hAnsi="David" w:cs="David"/>
+          <w:sz w:val="24"/>
+          <w:szCs w:val="24"/>
           <w:rtl/>
         </w:rPr>
         <w:t>קיימת אופציה של חיפוש עפ"י טקסט חופשי. כעת ברגע שיכתבו כל טקסט שהוא, המסך יעבור ל</w:t>
       </w:r>
       <w:r>
         <w:rPr>
-          <w:rFonts w:ascii="David" w:hAnsi="David" w:cs="David" w:hint="cs"/>
-          <w:sz w:val="28"/>
-          <w:szCs w:val="28"/>
+          <w:rFonts w:ascii="David" w:hAnsi="David" w:cs="David"/>
+          <w:sz w:val="24"/>
+          <w:szCs w:val="24"/>
           <w:rtl/>
         </w:rPr>
         <w:t xml:space="preserve">דף הפרופיל לדוגמא, שהוא </w:t>
       </w:r>
       <w:r>
         <w:rPr>
-          <w:rFonts w:ascii="David" w:hAnsi="David" w:cs="David" w:hint="cs"/>
-          <w:sz w:val="28"/>
-          <w:szCs w:val="28"/>
+          <w:rFonts w:ascii="David" w:hAnsi="David" w:cs="David"/>
+          <w:sz w:val="24"/>
+          <w:szCs w:val="24"/>
           <w:rtl/>
         </w:rPr>
         <w:t>בית העסק "פרידה". בעתיד עבור כל חיפוש שונה, הדף יועבר ל</w:t>
       </w:r>
       <w:r>
         <w:rPr>
-          <w:rFonts w:ascii="David" w:hAnsi="David" w:cs="David" w:hint="cs"/>
-          <w:sz w:val="28"/>
-          <w:szCs w:val="28"/>
+          <w:rFonts w:ascii="David" w:hAnsi="David" w:cs="David"/>
+          <w:sz w:val="24"/>
+          <w:szCs w:val="24"/>
           <w:rtl/>
         </w:rPr>
         <w:t xml:space="preserve">בית </w:t>
       </w:r>
       <w:r>
         <w:rPr>
-          <w:rFonts w:ascii="David" w:hAnsi="David" w:cs="David" w:hint="cs"/>
-          <w:sz w:val="28"/>
-          <w:szCs w:val="28"/>
+          <w:rFonts w:ascii="David" w:hAnsi="David" w:cs="David"/>
+          <w:sz w:val="24"/>
+          <w:szCs w:val="24"/>
           <w:rtl/>
         </w:rPr>
         <w:t>ה</w:t>
       </w:r>
       <w:r>
         <w:rPr>
-          <w:rFonts w:ascii="David" w:hAnsi="David" w:cs="David" w:hint="cs"/>
-          <w:sz w:val="28"/>
-          <w:szCs w:val="28"/>
+          <w:rFonts w:ascii="David" w:hAnsi="David" w:cs="David"/>
+          <w:sz w:val="24"/>
+          <w:szCs w:val="24"/>
           <w:rtl/>
         </w:rPr>
         <w:t xml:space="preserve">עסק </w:t>
       </w:r>
       <w:r>
         <w:rPr>
-          <w:rFonts w:ascii="David" w:hAnsi="David" w:cs="David" w:hint="cs"/>
-          <w:sz w:val="28"/>
-          <w:szCs w:val="28"/>
+          <w:rFonts w:ascii="David" w:hAnsi="David" w:cs="David"/>
+          <w:sz w:val="24"/>
+          <w:szCs w:val="24"/>
           <w:rtl/>
         </w:rPr>
         <w:t>המבוקש.</w:t>
@@ -780,92 +954,134 @@
     </w:p>
     <w:p>
       <w:pPr>
-        <w:ind w:left="720" w:hanging="360"/>
-        <w:rPr>
-          <w:rFonts w:ascii="David" w:hAnsi="David" w:cs="David"/>
-          <w:sz w:val="28"/>
-          <w:szCs w:val="28"/>
-          <w:rtl/>
-        </w:rPr>
-      </w:pPr>
-      <w:r>
-        <w:rPr>
-          <w:rFonts w:ascii="David" w:hAnsi="David" w:cs="David" w:hint="cs"/>
-          <w:sz w:val="28"/>
-          <w:szCs w:val="28"/>
+        <w:spacing w:after="120"/>
+        <w:ind w:left="-341"/>
+        <w:rPr>
+          <w:rFonts w:ascii="David" w:hAnsi="David" w:cs="David"/>
+          <w:sz w:val="24"/>
+          <w:szCs w:val="24"/>
+          <w:rtl/>
+        </w:rPr>
+      </w:pPr>
+      <w:r>
+        <w:rPr>
+          <w:rFonts w:ascii="David" w:hAnsi="David" w:cs="David"/>
+          <w:sz w:val="24"/>
+          <w:szCs w:val="24"/>
           <w:rtl/>
         </w:rPr>
         <w:t xml:space="preserve">בנוסף, בדף הבית קיים חיפוש </w:t>
       </w:r>
       <w:r>
         <w:rPr>
-          <w:rFonts w:ascii="David" w:hAnsi="David" w:cs="David" w:hint="cs"/>
-          <w:sz w:val="28"/>
-          <w:szCs w:val="28"/>
+          <w:rFonts w:ascii="David" w:hAnsi="David" w:cs="David"/>
+          <w:sz w:val="24"/>
+          <w:szCs w:val="24"/>
           <w:rtl/>
         </w:rPr>
         <w:t>לפי טווח מרחק</w:t>
       </w:r>
       <w:r>
         <w:rPr>
-          <w:rFonts w:ascii="David" w:hAnsi="David" w:cs="David" w:hint="cs"/>
-          <w:sz w:val="28"/>
-          <w:szCs w:val="28"/>
+          <w:rFonts w:ascii="David" w:hAnsi="David" w:cs="David"/>
+          <w:sz w:val="24"/>
+          <w:szCs w:val="24"/>
           <w:rtl/>
         </w:rPr>
         <w:t>.</w:t>
       </w:r>
       <w:r>
         <w:rPr>
-          <w:rFonts w:ascii="David" w:hAnsi="David" w:cs="David" w:hint="cs"/>
-          <w:sz w:val="28"/>
-          <w:szCs w:val="28"/>
-          <w:rtl/>
-        </w:rPr>
-        <w:t xml:space="preserve"> כרגע לא יבדוק באמת מרחק </w:t>
-      </w:r>
-      <w:r>
-        <w:rPr>
-          <w:rFonts w:ascii="David" w:hAnsi="David" w:cs="David" w:hint="cs"/>
-          <w:sz w:val="28"/>
-          <w:szCs w:val="28"/>
+          <w:rFonts w:ascii="David" w:hAnsi="David" w:cs="David"/>
+          <w:sz w:val="24"/>
+          <w:szCs w:val="24"/>
+          <w:rtl/>
+        </w:rPr>
+        <w:t xml:space="preserve"> כרגע </w:t>
+      </w:r>
+      <w:r>
+        <w:rPr>
+          <w:rFonts w:ascii="David" w:hAnsi="David" w:cs="David" w:hint="cs"/>
+          <w:sz w:val="24"/>
+          <w:szCs w:val="24"/>
+          <w:rtl/>
+        </w:rPr>
+        <w:t xml:space="preserve">כפתור זה </w:t>
+      </w:r>
+      <w:r>
+        <w:rPr>
+          <w:rFonts w:ascii="David" w:hAnsi="David" w:cs="David"/>
+          <w:sz w:val="24"/>
+          <w:szCs w:val="24"/>
+          <w:rtl/>
+        </w:rPr>
+        <w:t xml:space="preserve">לא יבדוק מרחק </w:t>
+      </w:r>
+      <w:r>
+        <w:rPr>
+          <w:rFonts w:ascii="David" w:hAnsi="David" w:cs="David"/>
+          <w:sz w:val="24"/>
+          <w:szCs w:val="24"/>
           <w:rtl/>
         </w:rPr>
         <w:t>אלא יוצגו</w:t>
       </w:r>
       <w:r>
         <w:rPr>
-          <w:rFonts w:ascii="David" w:hAnsi="David" w:cs="David" w:hint="cs"/>
-          <w:sz w:val="28"/>
-          <w:szCs w:val="28"/>
+          <w:rFonts w:ascii="David" w:hAnsi="David" w:cs="David"/>
+          <w:sz w:val="24"/>
+          <w:szCs w:val="24"/>
           <w:rtl/>
         </w:rPr>
         <w:t xml:space="preserve"> 3 אופציות לדוגמא.</w:t>
       </w:r>
-    </w:p>
-    <w:p>
-      <w:pPr>
-        <w:ind w:left="720" w:hanging="360"/>
-        <w:rPr>
-          <w:rFonts w:ascii="David" w:hAnsi="David" w:cs="David"/>
-          <w:sz w:val="28"/>
-          <w:szCs w:val="28"/>
-          <w:rtl/>
-        </w:rPr>
-      </w:pPr>
-      <w:r>
-        <w:rPr>
-          <w:rFonts w:ascii="David" w:hAnsi="David" w:cs="David" w:hint="cs"/>
-          <w:sz w:val="28"/>
-          <w:szCs w:val="28"/>
+      <w:r>
+        <w:rPr>
+          <w:rFonts w:ascii="David" w:hAnsi="David" w:cs="David" w:hint="cs"/>
+          <w:sz w:val="24"/>
+          <w:szCs w:val="24"/>
+          <w:rtl/>
+        </w:rPr>
+        <w:t xml:space="preserve"> עם זאת, כרגע כן נשמר טווח המרחק ומיקומו של המשתמש, לצורך שימוש בחלק ג.</w:t>
+      </w:r>
+    </w:p>
+    <w:p>
+      <w:pPr>
+        <w:spacing w:after="120"/>
+        <w:ind w:hanging="360"/>
+        <w:rPr>
+          <w:rFonts w:ascii="David" w:hAnsi="David" w:cs="David"/>
+          <w:sz w:val="24"/>
+          <w:szCs w:val="24"/>
+          <w:u w:val="single"/>
+          <w:rtl/>
+        </w:rPr>
+      </w:pPr>
+      <w:r>
+        <w:rPr>
+          <w:rFonts w:ascii="David" w:hAnsi="David" w:cs="David" w:hint="cs"/>
+          <w:sz w:val="24"/>
+          <w:szCs w:val="24"/>
+          <w:u w:val="single"/>
+          <w:rtl/>
+        </w:rPr>
+        <w:t xml:space="preserve">דף </w:t>
+      </w:r>
+      <w:r>
+        <w:rPr>
+          <w:rFonts w:ascii="David" w:hAnsi="David" w:cs="David"/>
+          <w:sz w:val="24"/>
+          <w:szCs w:val="24"/>
+          <w:u w:val="single"/>
         </w:rPr>
         <w:t>CSS</w:t>
       </w:r>
       <w:r>
         <w:rPr>
-          <w:rFonts w:ascii="David" w:hAnsi="David" w:cs="David" w:hint="cs"/>
-          <w:sz w:val="28"/>
-          <w:szCs w:val="28"/>
+          <w:rFonts w:ascii="David" w:hAnsi="David" w:cs="David"/>
+          <w:sz w:val="24"/>
+          <w:szCs w:val="24"/>
+          <w:u w:val="single"/>
           <w:rtl/>
         </w:rPr>
         <w:t>:</w:t>
@@ -873,19 +1089,77 @@
     </w:p>
     <w:p>
       <w:pPr>
-        <w:ind w:left="720" w:hanging="360"/>
-        <w:rPr>
-          <w:rFonts w:ascii="David" w:hAnsi="David" w:cs="David"/>
-          <w:sz w:val="28"/>
-          <w:szCs w:val="28"/>
-          <w:rtl/>
-        </w:rPr>
-      </w:pPr>
-      <w:r>
-        <w:rPr>
-          <w:rFonts w:ascii="David" w:hAnsi="David" w:cs="David" w:hint="cs"/>
-          <w:sz w:val="28"/>
-          <w:szCs w:val="28"/>
+        <w:spacing w:after="120"/>
+        <w:ind w:left="-341"/>
+        <w:rPr>
+          <w:rFonts w:ascii="David" w:hAnsi="David" w:cs="David"/>
+          <w:sz w:val="24"/>
+          <w:szCs w:val="24"/>
+          <w:rtl/>
+        </w:rPr>
+      </w:pPr>
+      <w:r>
+        <w:rPr>
+          <w:rFonts w:ascii="David" w:hAnsi="David" w:cs="David" w:hint="cs"/>
+          <w:sz w:val="24"/>
+          <w:szCs w:val="24"/>
+          <w:rtl/>
+        </w:rPr>
+        <w:t xml:space="preserve">כתבו קובץ </w:t>
+      </w:r>
+      <w:proofErr w:type="spellStart"/>
+      <w:r>
+        <w:rPr>
+          <w:rFonts w:ascii="David" w:hAnsi="David" w:cs="David"/>
+          <w:sz w:val="24"/>
+          <w:szCs w:val="24"/>
+        </w:rPr>
+        <w:t>css</w:t>
+      </w:r>
+      <w:proofErr w:type="spellEnd"/>
+      <w:r>
+        <w:rPr>
+          <w:rFonts w:ascii="David" w:hAnsi="David" w:cs="David" w:hint="cs"/>
+          <w:sz w:val="24"/>
+          <w:szCs w:val="24"/>
+          <w:rtl/>
+        </w:rPr>
+        <w:t xml:space="preserve"> אחד, שאחראי על עיצוב כל דפי ה</w:t>
+      </w:r>
+      <w:r>
+        <w:rPr>
+          <w:rFonts w:ascii="David" w:hAnsi="David" w:cs="David"/>
+          <w:sz w:val="24"/>
+          <w:szCs w:val="24"/>
+        </w:rPr>
+        <w:t>html</w:t>
+      </w:r>
+      <w:r>
+        <w:rPr>
+          <w:rFonts w:ascii="David" w:hAnsi="David" w:cs="David" w:hint="cs"/>
+          <w:sz w:val="24"/>
+          <w:szCs w:val="24"/>
+          <w:rtl/>
+        </w:rPr>
+        <w:t>.</w:t>
+      </w:r>
+    </w:p>
+    <w:p>
+      <w:pPr>
+        <w:spacing w:after="120"/>
+        <w:ind w:left="-341"/>
+        <w:rPr>
+          <w:rFonts w:ascii="David" w:hAnsi="David" w:cs="David"/>
+          <w:sz w:val="24"/>
+          <w:szCs w:val="24"/>
+          <w:rtl/>
+        </w:rPr>
+      </w:pPr>
+      <w:r>
+        <w:rPr>
+          <w:rFonts w:ascii="David" w:hAnsi="David" w:cs="David"/>
+          <w:sz w:val="24"/>
+          <w:szCs w:val="24"/>
           <w:rtl/>
         </w:rPr>
         <w:t>עיצוב הדפים באפליקציה הוא בצבעי צהוב- כתום אשר מתאימים לתמונת הרקע שבחרנו- תמונה של בירה.</w:t>
@@ -893,19 +1167,20 @@
     </w:p>
     <w:p>
       <w:pPr>
-        <w:ind w:left="720" w:hanging="360"/>
-        <w:rPr>
-          <w:rFonts w:ascii="David" w:hAnsi="David" w:cs="David"/>
-          <w:sz w:val="28"/>
-          <w:szCs w:val="28"/>
-          <w:rtl/>
-        </w:rPr>
-      </w:pPr>
-      <w:r>
-        <w:rPr>
-          <w:rFonts w:ascii="David" w:hAnsi="David" w:cs="David" w:hint="cs"/>
-          <w:sz w:val="28"/>
-          <w:szCs w:val="28"/>
+        <w:spacing w:after="120"/>
+        <w:ind w:hanging="360"/>
+        <w:rPr>
+          <w:rFonts w:ascii="David" w:hAnsi="David" w:cs="David"/>
+          <w:sz w:val="24"/>
+          <w:szCs w:val="24"/>
+          <w:rtl/>
+        </w:rPr>
+      </w:pPr>
+      <w:r>
+        <w:rPr>
+          <w:rFonts w:ascii="David" w:hAnsi="David" w:cs="David"/>
+          <w:sz w:val="24"/>
+          <w:szCs w:val="24"/>
           <w:rtl/>
         </w:rPr>
         <w:t>לכן הגדרנו בהתחלה פלטת צבעים שלאורך כל עיצוב הדפים השתמשנו בה לצורך אחידות.</w:t>
@@ -913,63 +1188,121 @@
     </w:p>
     <w:p>
       <w:pPr>
-        <w:ind w:left="720" w:hanging="360"/>
-        <w:rPr>
-          <w:rFonts w:ascii="David" w:hAnsi="David" w:cs="David"/>
-          <w:sz w:val="28"/>
-          <w:szCs w:val="28"/>
-          <w:rtl/>
-        </w:rPr>
-      </w:pPr>
-      <w:r>
-        <w:rPr>
-          <w:rFonts w:ascii="David" w:hAnsi="David" w:cs="David" w:hint="cs"/>
-          <w:sz w:val="28"/>
-          <w:szCs w:val="28"/>
+        <w:spacing w:after="120"/>
+        <w:ind w:hanging="360"/>
+        <w:rPr>
+          <w:rFonts w:ascii="David" w:hAnsi="David" w:cs="David" w:hint="cs"/>
+          <w:sz w:val="24"/>
+          <w:szCs w:val="24"/>
+          <w:rtl/>
+        </w:rPr>
+      </w:pPr>
+      <w:r>
+        <w:rPr>
+          <w:rFonts w:ascii="David" w:hAnsi="David" w:cs="David" w:hint="cs"/>
+          <w:sz w:val="24"/>
+          <w:szCs w:val="24"/>
+          <w:rtl/>
+        </w:rPr>
+        <w:t>כמו כן, עבור עיצוב דפים שונים וייחודיים השתמשנו ב-</w:t>
+      </w:r>
+      <w:r>
+        <w:rPr>
+          <w:rFonts w:ascii="David" w:hAnsi="David" w:cs="David"/>
+          <w:sz w:val="24"/>
+          <w:szCs w:val="24"/>
+        </w:rPr>
+        <w:t>id</w:t>
+      </w:r>
+      <w:r>
+        <w:rPr>
+          <w:rFonts w:ascii="David" w:hAnsi="David" w:cs="David" w:hint="cs"/>
+          <w:sz w:val="24"/>
+          <w:szCs w:val="24"/>
+          <w:rtl/>
+        </w:rPr>
+        <w:t xml:space="preserve"> ו</w:t>
+      </w:r>
+      <w:r>
+        <w:rPr>
+          <w:rFonts w:ascii="David" w:hAnsi="David" w:cs="David"/>
+          <w:sz w:val="24"/>
+          <w:szCs w:val="24"/>
+        </w:rPr>
+        <w:t>class</w:t>
+      </w:r>
+      <w:r>
+        <w:rPr>
+          <w:rFonts w:ascii="David" w:hAnsi="David" w:cs="David" w:hint="cs"/>
+          <w:sz w:val="24"/>
+          <w:szCs w:val="24"/>
+          <w:rtl/>
+        </w:rPr>
+        <w:t xml:space="preserve"> להגדרת עיצובים.</w:t>
+      </w:r>
+    </w:p>
+    <w:p>
+      <w:pPr>
+        <w:spacing w:after="120"/>
+        <w:ind w:hanging="360"/>
+        <w:rPr>
+          <w:rFonts w:ascii="David" w:hAnsi="David" w:cs="David"/>
+          <w:sz w:val="24"/>
+          <w:szCs w:val="24"/>
+          <w:rtl/>
+        </w:rPr>
+      </w:pPr>
+      <w:r>
+        <w:rPr>
+          <w:rFonts w:ascii="David" w:hAnsi="David" w:cs="David"/>
+          <w:sz w:val="24"/>
+          <w:szCs w:val="24"/>
           <w:rtl/>
         </w:rPr>
         <w:t>האנימצי</w:t>
       </w:r>
       <w:r>
         <w:rPr>
-          <w:rFonts w:ascii="David" w:hAnsi="David" w:cs="David" w:hint="cs"/>
-          <w:sz w:val="28"/>
-          <w:szCs w:val="28"/>
+          <w:rFonts w:ascii="David" w:hAnsi="David" w:cs="David"/>
+          <w:sz w:val="24"/>
+          <w:szCs w:val="24"/>
           <w:rtl/>
         </w:rPr>
         <w:t>ות</w:t>
       </w:r>
       <w:r>
         <w:rPr>
-          <w:rFonts w:ascii="David" w:hAnsi="David" w:cs="David" w:hint="cs"/>
-          <w:sz w:val="28"/>
-          <w:szCs w:val="28"/>
+          <w:rFonts w:ascii="David" w:hAnsi="David" w:cs="David"/>
+          <w:sz w:val="24"/>
+          <w:szCs w:val="24"/>
           <w:rtl/>
         </w:rPr>
         <w:t xml:space="preserve"> שביצענו ב</w:t>
       </w:r>
-      <w:r>
-        <w:rPr>
-          <w:rFonts w:ascii="David" w:hAnsi="David" w:cs="David"/>
-          <w:sz w:val="28"/>
-          <w:szCs w:val="28"/>
+      <w:proofErr w:type="spellStart"/>
+      <w:r>
+        <w:rPr>
+          <w:rFonts w:ascii="David" w:hAnsi="David" w:cs="David"/>
+          <w:sz w:val="24"/>
+          <w:szCs w:val="24"/>
         </w:rPr>
         <w:t>css</w:t>
       </w:r>
-      <w:r>
-        <w:rPr>
-          <w:rFonts w:ascii="David" w:hAnsi="David" w:cs="David" w:hint="cs"/>
-          <w:sz w:val="28"/>
-          <w:szCs w:val="28"/>
+      <w:proofErr w:type="spellEnd"/>
+      <w:r>
+        <w:rPr>
+          <w:rFonts w:ascii="David" w:hAnsi="David" w:cs="David"/>
+          <w:sz w:val="24"/>
+          <w:szCs w:val="24"/>
           <w:rtl/>
         </w:rPr>
         <w:t xml:space="preserve"> </w:t>
       </w:r>
       <w:r>
         <w:rPr>
-          <w:rFonts w:ascii="David" w:hAnsi="David" w:cs="David" w:hint="cs"/>
-          <w:sz w:val="28"/>
-          <w:szCs w:val="28"/>
+          <w:rFonts w:ascii="David" w:hAnsi="David" w:cs="David"/>
+          <w:sz w:val="24"/>
+          <w:szCs w:val="24"/>
           <w:rtl/>
         </w:rPr>
         <w:t>:</w:t>
@@ -982,21 +1315,32 @@
           <w:ilvl w:val="0"/>
           <w:numId w:val="1"/>
         </w:numPr>
-        <w:rPr>
-          <w:rFonts w:ascii="David" w:hAnsi="David" w:cs="David"/>
-          <w:sz w:val="28"/>
-          <w:szCs w:val="28"/>
-          <w:rtl/>
-        </w:rPr>
-      </w:pPr>
-      <w:r>
-        <w:rPr>
-          <w:rFonts w:ascii="David" w:hAnsi="David" w:cs="David" w:hint="cs"/>
-          <w:sz w:val="28"/>
-          <w:szCs w:val="28"/>
-          <w:rtl/>
-        </w:rPr>
-        <w:t>להכהות את כפתור הלחיצה בדפים: ...</w:t>
+        <w:spacing w:after="120"/>
+        <w:ind w:left="0"/>
+        <w:rPr>
+          <w:rFonts w:ascii="David" w:hAnsi="David" w:cs="David"/>
+          <w:sz w:val="24"/>
+          <w:szCs w:val="24"/>
+          <w:rtl/>
+        </w:rPr>
+      </w:pPr>
+      <w:r>
+        <w:rPr>
+          <w:rFonts w:ascii="David" w:hAnsi="David" w:cs="David"/>
+          <w:sz w:val="24"/>
+          <w:szCs w:val="24"/>
+          <w:rtl/>
+        </w:rPr>
+        <w:t>להכהות את כפתור</w:t>
+      </w:r>
+      <w:r>
+        <w:rPr>
+          <w:rFonts w:ascii="David" w:hAnsi="David" w:cs="David" w:hint="cs"/>
+          <w:sz w:val="24"/>
+          <w:szCs w:val="24"/>
+          <w:rtl/>
+        </w:rPr>
+        <w:t>י הלחיצה בדפים השונים.</w:t>
       </w:r>
     </w:p>
     <w:p>
@@ -1006,54 +1350,116 @@
           <w:ilvl w:val="0"/>
           <w:numId w:val="1"/>
         </w:numPr>
-        <w:rPr>
-          <w:rFonts w:ascii="David" w:hAnsi="David" w:cs="David"/>
-          <w:sz w:val="28"/>
-          <w:szCs w:val="28"/>
-        </w:rPr>
-      </w:pPr>
-      <w:r>
-        <w:rPr>
-          <w:rFonts w:ascii="David" w:hAnsi="David" w:cs="David" w:hint="cs"/>
-          <w:sz w:val="28"/>
-          <w:szCs w:val="28"/>
-          <w:rtl/>
-        </w:rPr>
-        <w:t xml:space="preserve">בדף הכניסה אנימציה של בירה </w:t>
-      </w:r>
-    </w:p>
-    <w:p>
-      <w:pPr>
-        <w:rPr>
-          <w:rFonts w:ascii="David" w:hAnsi="David" w:cs="David"/>
-          <w:sz w:val="28"/>
-          <w:szCs w:val="28"/>
-          <w:rtl/>
-        </w:rPr>
-      </w:pPr>
-    </w:p>
-    <w:p>
-      <w:pPr>
-        <w:rPr>
-          <w:rFonts w:ascii="David" w:hAnsi="David" w:cs="David"/>
-          <w:sz w:val="28"/>
-          <w:szCs w:val="28"/>
-          <w:rtl/>
-        </w:rPr>
-      </w:pPr>
-      <w:r>
-        <w:rPr>
-          <w:rFonts w:ascii="David" w:hAnsi="David" w:cs="David" w:hint="cs"/>
-          <w:sz w:val="28"/>
-          <w:szCs w:val="28"/>
+        <w:spacing w:after="120"/>
+        <w:ind w:left="0"/>
+        <w:rPr>
+          <w:rFonts w:ascii="David" w:hAnsi="David" w:cs="David"/>
+          <w:sz w:val="24"/>
+          <w:szCs w:val="24"/>
+        </w:rPr>
+      </w:pPr>
+      <w:r>
+        <w:rPr>
+          <w:rFonts w:ascii="David" w:hAnsi="David" w:cs="David"/>
+          <w:sz w:val="24"/>
+          <w:szCs w:val="24"/>
+          <w:rtl/>
+        </w:rPr>
+        <w:t>בדף הכניס</w:t>
+      </w:r>
+      <w:r>
+        <w:rPr>
+          <w:rFonts w:ascii="David" w:hAnsi="David" w:cs="David" w:hint="cs"/>
+          <w:sz w:val="24"/>
+          <w:szCs w:val="24"/>
+          <w:rtl/>
+        </w:rPr>
+        <w:t>ה למערכת-</w:t>
+      </w:r>
+      <w:r>
+        <w:rPr>
+          <w:rFonts w:ascii="David" w:hAnsi="David" w:cs="David"/>
+          <w:sz w:val="24"/>
+          <w:szCs w:val="24"/>
+          <w:rtl/>
+        </w:rPr>
+        <w:t xml:space="preserve"> אנימציה של </w:t>
+      </w:r>
+      <w:r>
+        <w:rPr>
+          <w:rFonts w:ascii="David" w:hAnsi="David" w:cs="David" w:hint="cs"/>
+          <w:sz w:val="24"/>
+          <w:szCs w:val="24"/>
+          <w:rtl/>
+        </w:rPr>
+        <w:t xml:space="preserve">כוס </w:t>
+      </w:r>
+      <w:r>
+        <w:rPr>
+          <w:rFonts w:ascii="David" w:hAnsi="David" w:cs="David"/>
+          <w:sz w:val="24"/>
+          <w:szCs w:val="24"/>
+          <w:rtl/>
+        </w:rPr>
+        <w:t>בירה</w:t>
+      </w:r>
+      <w:r>
+        <w:rPr>
+          <w:rFonts w:ascii="David" w:hAnsi="David" w:cs="David" w:hint="cs"/>
+          <w:sz w:val="24"/>
+          <w:szCs w:val="24"/>
+          <w:rtl/>
+        </w:rPr>
+        <w:t>.</w:t>
+      </w:r>
+    </w:p>
+    <w:p>
+      <w:pPr>
+        <w:spacing w:after="120"/>
+        <w:rPr>
+          <w:rFonts w:ascii="David" w:hAnsi="David" w:cs="David"/>
+          <w:sz w:val="24"/>
+          <w:szCs w:val="24"/>
+          <w:rtl/>
+        </w:rPr>
+      </w:pPr>
+    </w:p>
+    <w:p>
+      <w:pPr>
+        <w:spacing w:after="120"/>
+        <w:rPr>
+          <w:rFonts w:ascii="David" w:hAnsi="David" w:cs="David"/>
+          <w:sz w:val="24"/>
+          <w:szCs w:val="24"/>
+          <w:u w:val="single"/>
+          <w:rtl/>
+        </w:rPr>
+      </w:pPr>
+      <w:r>
+        <w:rPr>
+          <w:rFonts w:ascii="David" w:hAnsi="David" w:cs="David" w:hint="cs"/>
+          <w:sz w:val="24"/>
+          <w:szCs w:val="24"/>
+          <w:u w:val="single"/>
+          <w:rtl/>
+        </w:rPr>
+        <w:t xml:space="preserve">דף </w:t>
+      </w:r>
+      <w:r>
+        <w:rPr>
+          <w:rFonts w:ascii="David" w:hAnsi="David" w:cs="David"/>
+          <w:sz w:val="24"/>
+          <w:szCs w:val="24"/>
+          <w:u w:val="single"/>
         </w:rPr>
         <w:t>JS</w:t>
       </w:r>
       <w:r>
         <w:rPr>
-          <w:rFonts w:ascii="David" w:hAnsi="David" w:cs="David" w:hint="cs"/>
-          <w:sz w:val="28"/>
-          <w:szCs w:val="28"/>
+          <w:rFonts w:ascii="David" w:hAnsi="David" w:cs="David"/>
+          <w:sz w:val="24"/>
+          <w:szCs w:val="24"/>
+          <w:u w:val="single"/>
           <w:rtl/>
         </w:rPr>
         <w:t>:</w:t>
@@ -1061,21 +1467,40 @@
     </w:p>
     <w:p>
       <w:pPr>
-        <w:rPr>
-          <w:rFonts w:ascii="David" w:hAnsi="David" w:cs="David"/>
-          <w:sz w:val="28"/>
-          <w:szCs w:val="28"/>
-          <w:rtl/>
-        </w:rPr>
-      </w:pPr>
-      <w:r>
-        <w:rPr>
-          <w:rFonts w:ascii="David" w:hAnsi="David" w:cs="David" w:hint="cs"/>
-          <w:sz w:val="28"/>
-          <w:szCs w:val="28"/>
-          <w:rtl/>
-        </w:rPr>
-        <w:t>הפונקציות שמימשנו:</w:t>
+        <w:spacing w:after="120"/>
+        <w:rPr>
+          <w:rFonts w:ascii="David" w:hAnsi="David" w:cs="David"/>
+          <w:sz w:val="24"/>
+          <w:szCs w:val="24"/>
+          <w:rtl/>
+        </w:rPr>
+      </w:pPr>
+      <w:r>
+        <w:rPr>
+          <w:rFonts w:ascii="David" w:hAnsi="David" w:cs="David"/>
+          <w:sz w:val="24"/>
+          <w:szCs w:val="24"/>
+          <w:rtl/>
+        </w:rPr>
+        <w:t>הפונקציות שמימשנו</w:t>
+      </w:r>
+      <w:r>
+        <w:rPr>
+          <w:rFonts w:ascii="David" w:hAnsi="David" w:cs="David" w:hint="cs"/>
+          <w:sz w:val="24"/>
+          <w:szCs w:val="24"/>
+          <w:rtl/>
+        </w:rPr>
+        <w:t xml:space="preserve"> בדף זה</w:t>
+      </w:r>
+      <w:r>
+        <w:rPr>
+          <w:rFonts w:ascii="David" w:hAnsi="David" w:cs="David"/>
+          <w:sz w:val="24"/>
+          <w:szCs w:val="24"/>
+          <w:rtl/>
+        </w:rPr>
+        <w:t>:</w:t>
       </w:r>
     </w:p>
     <w:p>
@@ -1085,72 +1510,117 @@
           <w:ilvl w:val="0"/>
           <w:numId w:val="3"/>
         </w:numPr>
-        <w:rPr>
-          <w:rFonts w:ascii="David" w:hAnsi="David" w:cs="David"/>
-          <w:sz w:val="28"/>
-          <w:szCs w:val="28"/>
-        </w:rPr>
-      </w:pPr>
-      <w:r>
-        <w:rPr>
-          <w:rFonts w:ascii="David" w:hAnsi="David" w:cs="David"/>
-          <w:sz w:val="28"/>
-          <w:szCs w:val="28"/>
-        </w:rPr>
-        <w:lastRenderedPageBreak/>
+        <w:spacing w:after="120"/>
+        <w:ind w:left="0"/>
+        <w:rPr>
+          <w:rFonts w:ascii="David" w:hAnsi="David" w:cs="David"/>
+          <w:sz w:val="24"/>
+          <w:szCs w:val="24"/>
+        </w:rPr>
+      </w:pPr>
+      <w:proofErr w:type="spellStart"/>
+      <w:r>
+        <w:rPr>
+          <w:rFonts w:ascii="David" w:hAnsi="David" w:cs="David"/>
+          <w:sz w:val="24"/>
+          <w:szCs w:val="24"/>
+        </w:rPr>
         <w:t>comboFunction</w:t>
       </w:r>
-      <w:r>
-        <w:rPr>
-          <w:rFonts w:ascii="David" w:hAnsi="David" w:cs="David" w:hint="cs"/>
-          <w:sz w:val="28"/>
-          <w:szCs w:val="28"/>
-          <w:rtl/>
-        </w:rPr>
-        <w:t xml:space="preserve">- </w:t>
-      </w:r>
-      <w:r>
-        <w:rPr>
-          <w:rFonts w:ascii="David" w:hAnsi="David" w:cs="David" w:hint="cs"/>
-          <w:sz w:val="28"/>
-          <w:szCs w:val="28"/>
-          <w:rtl/>
-        </w:rPr>
-        <w:t>בעת בחירת המשתמש ב</w:t>
-      </w:r>
-      <w:r>
-        <w:rPr>
-          <w:rFonts w:ascii="David" w:hAnsi="David" w:cs="David"/>
-          <w:sz w:val="28"/>
-          <w:szCs w:val="28"/>
+      <w:proofErr w:type="spellEnd"/>
+      <w:r>
+        <w:rPr>
+          <w:rFonts w:ascii="David" w:hAnsi="David" w:cs="David"/>
+          <w:sz w:val="24"/>
+          <w:szCs w:val="24"/>
+          <w:rtl/>
+        </w:rPr>
+        <w:t xml:space="preserve">- בעת </w:t>
+      </w:r>
+      <w:r>
+        <w:rPr>
+          <w:rFonts w:ascii="David" w:hAnsi="David" w:cs="David" w:hint="cs"/>
+          <w:sz w:val="24"/>
+          <w:szCs w:val="24"/>
+          <w:rtl/>
+        </w:rPr>
+        <w:t xml:space="preserve">לחיצה של המשתמש </w:t>
+      </w:r>
+      <w:proofErr w:type="spellStart"/>
+      <w:r>
+        <w:rPr>
+          <w:rFonts w:ascii="David" w:hAnsi="David" w:cs="David" w:hint="cs"/>
+          <w:sz w:val="24"/>
+          <w:szCs w:val="24"/>
+          <w:rtl/>
+        </w:rPr>
+        <w:t>עך</w:t>
+      </w:r>
+      <w:proofErr w:type="spellEnd"/>
+      <w:r>
+        <w:rPr>
+          <w:rFonts w:ascii="David" w:hAnsi="David" w:cs="David" w:hint="cs"/>
+          <w:sz w:val="24"/>
+          <w:szCs w:val="24"/>
+          <w:rtl/>
+        </w:rPr>
+        <w:t xml:space="preserve"> ה-</w:t>
+      </w:r>
+      <w:r>
+        <w:rPr>
+          <w:rFonts w:ascii="David" w:hAnsi="David" w:cs="David"/>
+          <w:sz w:val="24"/>
+          <w:szCs w:val="24"/>
         </w:rPr>
         <w:t>combo-box</w:t>
       </w:r>
       <w:r>
         <w:rPr>
-          <w:rFonts w:ascii="David" w:hAnsi="David" w:cs="David" w:hint="cs"/>
-          <w:sz w:val="28"/>
-          <w:szCs w:val="28"/>
-          <w:rtl/>
-        </w:rPr>
-        <w:t xml:space="preserve"> פונקציה זו תציג את בחירת המשתמש. כאשר המשתמש בוחר: "בית עסק לפי מיקום", יפתח סליידר שעל המשתמש לציין את המרחק המבוקש לטובת מציאת מקומות בילוי בטווח זה.</w:t>
+          <w:rFonts w:ascii="David" w:hAnsi="David" w:cs="David"/>
+          <w:sz w:val="24"/>
+          <w:szCs w:val="24"/>
+          <w:rtl/>
+        </w:rPr>
+        <w:t xml:space="preserve"> פונקציה זו תציג את בחירת המשתמש. כאשר המשתמש בוחר: "בית עסק לפי מיקום", יפתח </w:t>
+      </w:r>
+      <w:proofErr w:type="spellStart"/>
+      <w:r>
+        <w:rPr>
+          <w:rFonts w:ascii="David" w:hAnsi="David" w:cs="David"/>
+          <w:sz w:val="24"/>
+          <w:szCs w:val="24"/>
+          <w:rtl/>
+        </w:rPr>
+        <w:t>סליידר</w:t>
+      </w:r>
+      <w:proofErr w:type="spellEnd"/>
+      <w:r>
+        <w:rPr>
+          <w:rFonts w:ascii="David" w:hAnsi="David" w:cs="David"/>
+          <w:sz w:val="24"/>
+          <w:szCs w:val="24"/>
+          <w:rtl/>
+        </w:rPr>
+        <w:t xml:space="preserve"> שעל המשתמש לציין את המרחק המבוקש לטובת מציאת מקומות בילוי בטווח זה.</w:t>
       </w:r>
     </w:p>
     <w:p>
       <w:pPr>
         <w:pStyle w:val="a7"/>
-        <w:rPr>
-          <w:rFonts w:ascii="David" w:hAnsi="David" w:cs="David"/>
-          <w:sz w:val="28"/>
-          <w:szCs w:val="28"/>
-          <w:rtl/>
-        </w:rPr>
-      </w:pPr>
-      <w:r>
-        <w:rPr>
-          <w:rFonts w:ascii="David" w:hAnsi="David" w:cs="David" w:hint="cs"/>
-          <w:sz w:val="28"/>
-          <w:szCs w:val="28"/>
+        <w:spacing w:after="120"/>
+        <w:ind w:left="0"/>
+        <w:rPr>
+          <w:rFonts w:ascii="David" w:hAnsi="David" w:cs="David"/>
+          <w:sz w:val="24"/>
+          <w:szCs w:val="24"/>
+          <w:rtl/>
+        </w:rPr>
+      </w:pPr>
+      <w:r>
+        <w:rPr>
+          <w:rFonts w:ascii="David" w:hAnsi="David" w:cs="David"/>
+          <w:sz w:val="24"/>
+          <w:szCs w:val="24"/>
           <w:rtl/>
         </w:rPr>
         <w:t xml:space="preserve">כאשר הוא בוחר: "בית עסק ספציפי" נפתחת תיבת טקסט בה המשתמש יכול לכתוב בטקסט חופשי את בית העסק הספציפי אותו הוא מעוניין למצוא.  </w:t>
@@ -1163,34 +1633,38 @@
           <w:ilvl w:val="0"/>
           <w:numId w:val="3"/>
         </w:numPr>
-        <w:rPr>
-          <w:rFonts w:ascii="David" w:hAnsi="David" w:cs="David"/>
-          <w:sz w:val="28"/>
-          <w:szCs w:val="28"/>
-        </w:rPr>
-      </w:pPr>
-      <w:r>
-        <w:rPr>
-          <w:rFonts w:ascii="David" w:hAnsi="David" w:cs="David"/>
-          <w:sz w:val="28"/>
-          <w:szCs w:val="28"/>
+        <w:spacing w:after="120"/>
+        <w:ind w:left="0"/>
+        <w:rPr>
+          <w:rFonts w:ascii="David" w:hAnsi="David" w:cs="David"/>
+          <w:sz w:val="24"/>
+          <w:szCs w:val="24"/>
+        </w:rPr>
+      </w:pPr>
+      <w:proofErr w:type="spellStart"/>
+      <w:r>
+        <w:rPr>
+          <w:rFonts w:ascii="David" w:hAnsi="David" w:cs="David"/>
+          <w:sz w:val="24"/>
+          <w:szCs w:val="24"/>
         </w:rPr>
         <w:t>blinkingStars</w:t>
       </w:r>
-      <w:r>
-        <w:rPr>
-          <w:rFonts w:ascii="David" w:hAnsi="David" w:cs="David" w:hint="cs"/>
-          <w:sz w:val="28"/>
-          <w:szCs w:val="28"/>
+      <w:proofErr w:type="spellEnd"/>
+      <w:r>
+        <w:rPr>
+          <w:rFonts w:ascii="David" w:hAnsi="David" w:cs="David"/>
+          <w:sz w:val="24"/>
+          <w:szCs w:val="24"/>
           <w:rtl/>
         </w:rPr>
         <w:t xml:space="preserve">- </w:t>
       </w:r>
       <w:r>
         <w:rPr>
-          <w:rFonts w:ascii="David" w:hAnsi="David" w:cs="David" w:hint="cs"/>
-          <w:sz w:val="28"/>
-          <w:szCs w:val="28"/>
+          <w:rFonts w:ascii="David" w:hAnsi="David" w:cs="David"/>
+          <w:sz w:val="24"/>
+          <w:szCs w:val="24"/>
           <w:rtl/>
         </w:rPr>
         <w:t>פונקציה המשמשת עבור דף פרופיל בית העסק. בדף זה ניתנת אפשרות למשתמש לדרג את בית העסק באמצעות לחיצה על כוכבים. בעת לחיצה על הכוכב, יצבעו כל הכוכבים עד הכוכב הרצוי.</w:t>
@@ -1199,18 +1673,20 @@
     <w:p>
       <w:pPr>
         <w:pStyle w:val="a7"/>
-        <w:rPr>
-          <w:rFonts w:ascii="David" w:hAnsi="David" w:cs="David"/>
-          <w:sz w:val="28"/>
-          <w:szCs w:val="28"/>
-          <w:rtl/>
-        </w:rPr>
-      </w:pPr>
-      <w:r>
-        <w:rPr>
-          <w:rFonts w:ascii="David" w:hAnsi="David" w:cs="David" w:hint="cs"/>
-          <w:sz w:val="28"/>
-          <w:szCs w:val="28"/>
+        <w:spacing w:after="120"/>
+        <w:ind w:left="0"/>
+        <w:rPr>
+          <w:rFonts w:ascii="David" w:hAnsi="David" w:cs="David"/>
+          <w:sz w:val="24"/>
+          <w:szCs w:val="24"/>
+          <w:rtl/>
+        </w:rPr>
+      </w:pPr>
+      <w:r>
+        <w:rPr>
+          <w:rFonts w:ascii="David" w:hAnsi="David" w:cs="David"/>
+          <w:sz w:val="24"/>
+          <w:szCs w:val="24"/>
           <w:rtl/>
         </w:rPr>
         <w:t xml:space="preserve">פונקציה זו צובעת את הכוכבים, וכאשר המשתמש משנה את בחירתו מוחקת את הצבע ומחזירה לבחירה החדשה. </w:t>
@@ -1223,25 +1699,29 @@
           <w:ilvl w:val="0"/>
           <w:numId w:val="3"/>
         </w:numPr>
-        <w:rPr>
-          <w:rFonts w:ascii="David" w:hAnsi="David" w:cs="David"/>
-          <w:sz w:val="28"/>
-          <w:szCs w:val="28"/>
-        </w:rPr>
-      </w:pPr>
-      <w:r>
-        <w:rPr>
-          <w:rFonts w:ascii="David" w:hAnsi="David" w:cs="David"/>
-          <w:sz w:val="28"/>
-          <w:szCs w:val="28"/>
+        <w:spacing w:after="120"/>
+        <w:ind w:left="0"/>
+        <w:rPr>
+          <w:rFonts w:ascii="David" w:hAnsi="David" w:cs="David"/>
+          <w:sz w:val="24"/>
+          <w:szCs w:val="24"/>
+        </w:rPr>
+      </w:pPr>
+      <w:proofErr w:type="spellStart"/>
+      <w:r>
+        <w:rPr>
+          <w:rFonts w:ascii="David" w:hAnsi="David" w:cs="David"/>
+          <w:sz w:val="24"/>
+          <w:szCs w:val="24"/>
         </w:rPr>
         <w:t>deleteAllStars</w:t>
       </w:r>
-      <w:r>
-        <w:rPr>
-          <w:rFonts w:ascii="David" w:hAnsi="David" w:cs="David" w:hint="cs"/>
-          <w:sz w:val="28"/>
-          <w:szCs w:val="28"/>
+      <w:proofErr w:type="spellEnd"/>
+      <w:r>
+        <w:rPr>
+          <w:rFonts w:ascii="David" w:hAnsi="David" w:cs="David"/>
+          <w:sz w:val="24"/>
+          <w:szCs w:val="24"/>
           <w:rtl/>
         </w:rPr>
         <w:t>- פונקציה המוחקת את הצבע של הכוכבים בעת דירוג מחודש.</w:t>
@@ -1254,34 +1734,39 @@
           <w:ilvl w:val="0"/>
           <w:numId w:val="3"/>
         </w:numPr>
-        <w:rPr>
-          <w:rFonts w:ascii="David" w:hAnsi="David" w:cs="David"/>
-          <w:sz w:val="28"/>
-          <w:szCs w:val="28"/>
-        </w:rPr>
-      </w:pPr>
-      <w:r>
-        <w:rPr>
-          <w:rFonts w:ascii="David" w:hAnsi="David" w:cs="David"/>
-          <w:sz w:val="28"/>
-          <w:szCs w:val="28"/>
-        </w:rPr>
+        <w:spacing w:after="120"/>
+        <w:ind w:left="0"/>
+        <w:rPr>
+          <w:rFonts w:ascii="David" w:hAnsi="David" w:cs="David"/>
+          <w:sz w:val="24"/>
+          <w:szCs w:val="24"/>
+        </w:rPr>
+      </w:pPr>
+      <w:proofErr w:type="spellStart"/>
+      <w:r>
+        <w:rPr>
+          <w:rFonts w:ascii="David" w:hAnsi="David" w:cs="David"/>
+          <w:sz w:val="24"/>
+          <w:szCs w:val="24"/>
+        </w:rPr>
+        <w:lastRenderedPageBreak/>
         <w:t>submitReview</w:t>
       </w:r>
-      <w:r>
-        <w:rPr>
-          <w:rFonts w:ascii="David" w:hAnsi="David" w:cs="David" w:hint="cs"/>
-          <w:sz w:val="28"/>
-          <w:szCs w:val="28"/>
+      <w:proofErr w:type="spellEnd"/>
+      <w:r>
+        <w:rPr>
+          <w:rFonts w:ascii="David" w:hAnsi="David" w:cs="David"/>
+          <w:sz w:val="24"/>
+          <w:szCs w:val="24"/>
           <w:rtl/>
         </w:rPr>
         <w:t xml:space="preserve">- פונקציה ששומרת את ביקורת המשתמש על בית העסק- </w:t>
       </w:r>
       <w:r>
         <w:rPr>
-          <w:rFonts w:ascii="David" w:hAnsi="David" w:cs="David" w:hint="cs"/>
-          <w:sz w:val="28"/>
-          <w:szCs w:val="28"/>
+          <w:rFonts w:ascii="David" w:hAnsi="David" w:cs="David"/>
+          <w:sz w:val="24"/>
+          <w:szCs w:val="24"/>
           <w:rtl/>
         </w:rPr>
         <w:t>דירוג מספר הכוכבים והערות. בהמשך מידע זה ישמר בבסיס הנתונים.</w:t>
@@ -1294,25 +1779,29 @@
           <w:ilvl w:val="0"/>
           <w:numId w:val="3"/>
         </w:numPr>
-        <w:rPr>
-          <w:rFonts w:ascii="David" w:hAnsi="David" w:cs="David"/>
-          <w:sz w:val="28"/>
-          <w:szCs w:val="28"/>
-        </w:rPr>
-      </w:pPr>
-      <w:r>
-        <w:rPr>
-          <w:rFonts w:ascii="David" w:hAnsi="David" w:cs="David"/>
-          <w:sz w:val="28"/>
-          <w:szCs w:val="28"/>
+        <w:spacing w:after="120"/>
+        <w:ind w:left="0"/>
+        <w:rPr>
+          <w:rFonts w:ascii="David" w:hAnsi="David" w:cs="David"/>
+          <w:sz w:val="24"/>
+          <w:szCs w:val="24"/>
+        </w:rPr>
+      </w:pPr>
+      <w:proofErr w:type="spellStart"/>
+      <w:r>
+        <w:rPr>
+          <w:rFonts w:ascii="David" w:hAnsi="David" w:cs="David"/>
+          <w:sz w:val="24"/>
+          <w:szCs w:val="24"/>
         </w:rPr>
         <w:t>getNumOfStars</w:t>
       </w:r>
-      <w:r>
-        <w:rPr>
-          <w:rFonts w:ascii="David" w:hAnsi="David" w:cs="David" w:hint="cs"/>
-          <w:sz w:val="28"/>
-          <w:szCs w:val="28"/>
+      <w:proofErr w:type="spellEnd"/>
+      <w:r>
+        <w:rPr>
+          <w:rFonts w:ascii="David" w:hAnsi="David" w:cs="David"/>
+          <w:sz w:val="24"/>
+          <w:szCs w:val="24"/>
           <w:rtl/>
         </w:rPr>
         <w:t>- פונקציה שמטרתה לבדוק כמה כוכבים מסומנים לטובת שמירת המידע.</w:t>
@@ -1325,25 +1814,29 @@
           <w:ilvl w:val="0"/>
           <w:numId w:val="3"/>
         </w:numPr>
-        <w:rPr>
-          <w:rFonts w:ascii="David" w:hAnsi="David" w:cs="David"/>
-          <w:sz w:val="28"/>
-          <w:szCs w:val="28"/>
-        </w:rPr>
-      </w:pPr>
-      <w:r>
-        <w:rPr>
-          <w:rFonts w:ascii="David" w:hAnsi="David" w:cs="David"/>
-          <w:sz w:val="28"/>
-          <w:szCs w:val="28"/>
+        <w:spacing w:after="120"/>
+        <w:ind w:left="0"/>
+        <w:rPr>
+          <w:rFonts w:ascii="David" w:hAnsi="David" w:cs="David"/>
+          <w:sz w:val="24"/>
+          <w:szCs w:val="24"/>
+        </w:rPr>
+      </w:pPr>
+      <w:proofErr w:type="spellStart"/>
+      <w:r>
+        <w:rPr>
+          <w:rFonts w:ascii="David" w:hAnsi="David" w:cs="David"/>
+          <w:sz w:val="24"/>
+          <w:szCs w:val="24"/>
         </w:rPr>
         <w:t>setImgBorderOnHover</w:t>
       </w:r>
-      <w:r>
-        <w:rPr>
-          <w:rFonts w:ascii="David" w:hAnsi="David" w:cs="David" w:hint="cs"/>
-          <w:sz w:val="28"/>
-          <w:szCs w:val="28"/>
+      <w:proofErr w:type="spellEnd"/>
+      <w:r>
+        <w:rPr>
+          <w:rFonts w:ascii="David" w:hAnsi="David" w:cs="David"/>
+          <w:sz w:val="24"/>
+          <w:szCs w:val="24"/>
           <w:rtl/>
         </w:rPr>
         <w:t>- פונקציה עבור דף "בתי עסק בב"ש". מטרתה להוסיף מסגרת מסביב לתמונה של בית העסק עליו אנו עומדים עם העכבר.</w:t>
@@ -1356,82 +1849,32 @@
           <w:ilvl w:val="0"/>
           <w:numId w:val="3"/>
         </w:numPr>
-        <w:rPr>
-          <w:rFonts w:ascii="David" w:hAnsi="David" w:cs="David"/>
-          <w:sz w:val="28"/>
-          <w:szCs w:val="28"/>
-        </w:rPr>
-      </w:pPr>
-      <w:r>
-        <w:rPr>
-          <w:rFonts w:ascii="David" w:hAnsi="David" w:cs="David"/>
-          <w:sz w:val="28"/>
-          <w:szCs w:val="28"/>
+        <w:spacing w:after="120"/>
+        <w:ind w:left="0"/>
+        <w:rPr>
+          <w:rFonts w:ascii="David" w:hAnsi="David" w:cs="David"/>
+          <w:sz w:val="24"/>
+          <w:szCs w:val="24"/>
+        </w:rPr>
+      </w:pPr>
+      <w:proofErr w:type="spellStart"/>
+      <w:r>
+        <w:rPr>
+          <w:rFonts w:ascii="David" w:hAnsi="David" w:cs="David"/>
+          <w:sz w:val="24"/>
+          <w:szCs w:val="24"/>
         </w:rPr>
         <w:t>setImgBorderOffHover</w:t>
       </w:r>
-      <w:r>
-        <w:rPr>
-          <w:rFonts w:ascii="David" w:hAnsi="David" w:cs="David" w:hint="cs"/>
-          <w:sz w:val="28"/>
-          <w:szCs w:val="28"/>
-          <w:rtl/>
-        </w:rPr>
-        <w:t xml:space="preserve">- </w:t>
-      </w:r>
-      <w:r>
-        <w:rPr>
-          <w:rFonts w:ascii="David" w:hAnsi="David" w:cs="David" w:hint="cs"/>
-          <w:sz w:val="28"/>
-          <w:szCs w:val="28"/>
-          <w:rtl/>
-        </w:rPr>
-        <w:t>פונקציה עבור דף "בתי עסק בב"ש". מטרתה ל</w:t>
-      </w:r>
-      <w:r>
-        <w:rPr>
-          <w:rFonts w:ascii="David" w:hAnsi="David" w:cs="David" w:hint="cs"/>
-          <w:sz w:val="28"/>
-          <w:szCs w:val="28"/>
-          <w:rtl/>
-        </w:rPr>
-        <w:t>הוריד את</w:t>
-      </w:r>
-      <w:r>
-        <w:rPr>
-          <w:rFonts w:ascii="David" w:hAnsi="David" w:cs="David" w:hint="cs"/>
-          <w:sz w:val="28"/>
-          <w:szCs w:val="28"/>
-          <w:rtl/>
-        </w:rPr>
-        <w:t xml:space="preserve"> </w:t>
-      </w:r>
-      <w:r>
-        <w:rPr>
-          <w:rFonts w:ascii="David" w:hAnsi="David" w:cs="David" w:hint="cs"/>
-          <w:sz w:val="28"/>
-          <w:szCs w:val="28"/>
-          <w:rtl/>
-        </w:rPr>
-        <w:t>ה</w:t>
-      </w:r>
-      <w:r>
-        <w:rPr>
-          <w:rFonts w:ascii="David" w:hAnsi="David" w:cs="David" w:hint="cs"/>
-          <w:sz w:val="28"/>
-          <w:szCs w:val="28"/>
-          <w:rtl/>
-        </w:rPr>
-        <w:t xml:space="preserve">מסגרת מסביב לתמונה של בית העסק </w:t>
-      </w:r>
-      <w:r>
-        <w:rPr>
-          <w:rFonts w:ascii="David" w:hAnsi="David" w:cs="David" w:hint="cs"/>
-          <w:sz w:val="28"/>
-          <w:szCs w:val="28"/>
-          <w:rtl/>
-        </w:rPr>
-        <w:t>ממנו ירדנו עם העכבר.</w:t>
+      <w:proofErr w:type="spellEnd"/>
+      <w:r>
+        <w:rPr>
+          <w:rFonts w:ascii="David" w:hAnsi="David" w:cs="David"/>
+          <w:sz w:val="24"/>
+          <w:szCs w:val="24"/>
+          <w:rtl/>
+        </w:rPr>
+        <w:t>- פונקציה עבור דף "בתי עסק בב"ש". מטרתה להוריד את המסגרת מסביב לתמונה של בית העסק ממנו ירדנו עם העכבר.</w:t>
       </w:r>
     </w:p>
     <w:p>
@@ -1441,28 +1884,52 @@
           <w:ilvl w:val="0"/>
           <w:numId w:val="3"/>
         </w:numPr>
-        <w:rPr>
-          <w:rFonts w:ascii="David" w:hAnsi="David" w:cs="David"/>
-          <w:sz w:val="28"/>
-          <w:szCs w:val="28"/>
-        </w:rPr>
-      </w:pPr>
-      <w:r>
-        <w:rPr>
-          <w:rFonts w:ascii="David" w:hAnsi="David" w:cs="David"/>
-          <w:sz w:val="28"/>
-          <w:szCs w:val="28"/>
+        <w:spacing w:after="120"/>
+        <w:ind w:left="0"/>
+        <w:rPr>
+          <w:rFonts w:ascii="David" w:hAnsi="David" w:cs="David"/>
+          <w:sz w:val="24"/>
+          <w:szCs w:val="24"/>
+        </w:rPr>
+      </w:pPr>
+      <w:proofErr w:type="spellStart"/>
+      <w:r>
+        <w:rPr>
+          <w:rFonts w:ascii="David" w:hAnsi="David" w:cs="David"/>
+          <w:sz w:val="24"/>
+          <w:szCs w:val="24"/>
         </w:rPr>
         <w:t>checkPwd</w:t>
       </w:r>
-      <w:r>
-        <w:rPr>
-          <w:rFonts w:ascii="David" w:hAnsi="David" w:cs="David" w:hint="cs"/>
-          <w:sz w:val="28"/>
-          <w:szCs w:val="28"/>
-          <w:rtl/>
-        </w:rPr>
-        <w:t>- פונקציה לטובת ואלידציה עבור סיסמה.</w:t>
+      <w:proofErr w:type="spellEnd"/>
+      <w:r>
+        <w:rPr>
+          <w:rFonts w:ascii="David" w:hAnsi="David" w:cs="David"/>
+          <w:sz w:val="24"/>
+          <w:szCs w:val="24"/>
+          <w:rtl/>
+        </w:rPr>
+        <w:t xml:space="preserve">- פונקציה לטובת </w:t>
+      </w:r>
+      <w:proofErr w:type="spellStart"/>
+      <w:r>
+        <w:rPr>
+          <w:rFonts w:ascii="David" w:hAnsi="David" w:cs="David"/>
+          <w:sz w:val="24"/>
+          <w:szCs w:val="24"/>
+          <w:rtl/>
+        </w:rPr>
+        <w:t>ואלידציה</w:t>
+      </w:r>
+      <w:proofErr w:type="spellEnd"/>
+      <w:r>
+        <w:rPr>
+          <w:rFonts w:ascii="David" w:hAnsi="David" w:cs="David"/>
+          <w:sz w:val="24"/>
+          <w:szCs w:val="24"/>
+          <w:rtl/>
+        </w:rPr>
+        <w:t xml:space="preserve"> עבור סיסמה.</w:t>
       </w:r>
     </w:p>
     <w:p>
@@ -1472,55 +1939,50 @@
           <w:ilvl w:val="0"/>
           <w:numId w:val="3"/>
         </w:numPr>
-        <w:rPr>
-          <w:rFonts w:ascii="David" w:hAnsi="David" w:cs="David"/>
-          <w:sz w:val="28"/>
-          <w:szCs w:val="28"/>
-        </w:rPr>
-      </w:pPr>
-      <w:r>
-        <w:rPr>
-          <w:rFonts w:ascii="David" w:hAnsi="David" w:cs="David"/>
-          <w:sz w:val="28"/>
-          <w:szCs w:val="28"/>
+        <w:spacing w:after="120"/>
+        <w:ind w:left="0"/>
+        <w:rPr>
+          <w:rFonts w:ascii="David" w:hAnsi="David" w:cs="David"/>
+          <w:sz w:val="24"/>
+          <w:szCs w:val="24"/>
+        </w:rPr>
+      </w:pPr>
+      <w:r>
+        <w:rPr>
+          <w:rFonts w:ascii="David" w:hAnsi="David" w:cs="David"/>
+          <w:sz w:val="24"/>
+          <w:szCs w:val="24"/>
         </w:rPr>
         <w:t>checkuser</w:t>
       </w:r>
       <w:r>
         <w:rPr>
-          <w:rFonts w:ascii="David" w:hAnsi="David" w:cs="David" w:hint="cs"/>
-          <w:sz w:val="28"/>
-          <w:szCs w:val="28"/>
-          <w:rtl/>
-        </w:rPr>
-        <w:t xml:space="preserve">- </w:t>
-      </w:r>
-      <w:r>
-        <w:rPr>
-          <w:rFonts w:ascii="David" w:hAnsi="David" w:cs="David" w:hint="cs"/>
-          <w:sz w:val="28"/>
-          <w:szCs w:val="28"/>
-          <w:rtl/>
-        </w:rPr>
-        <w:t xml:space="preserve">פונקציה לטובת ואלידציה עבור </w:t>
-      </w:r>
-      <w:r>
-        <w:rPr>
-          <w:rFonts w:ascii="David" w:hAnsi="David" w:cs="David" w:hint="cs"/>
-          <w:sz w:val="28"/>
-          <w:szCs w:val="28"/>
-          <w:rtl/>
-        </w:rPr>
-        <w:t>שם משתמש</w:t>
-      </w:r>
-      <w:r>
-        <w:rPr>
-          <w:rFonts w:ascii="David" w:hAnsi="David" w:cs="David" w:hint="cs"/>
-          <w:sz w:val="28"/>
-          <w:szCs w:val="28"/>
-          <w:rtl/>
-        </w:rPr>
-        <w:t>.</w:t>
+          <w:rFonts w:ascii="David" w:hAnsi="David" w:cs="David"/>
+          <w:sz w:val="24"/>
+          <w:szCs w:val="24"/>
+          <w:rtl/>
+        </w:rPr>
+        <w:t xml:space="preserve">- פונקציה לטובת </w:t>
+      </w:r>
+      <w:proofErr w:type="spellStart"/>
+      <w:r>
+        <w:rPr>
+          <w:rFonts w:ascii="David" w:hAnsi="David" w:cs="David"/>
+          <w:sz w:val="24"/>
+          <w:szCs w:val="24"/>
+          <w:rtl/>
+        </w:rPr>
+        <w:t>ואלידציה</w:t>
+      </w:r>
+      <w:proofErr w:type="spellEnd"/>
+      <w:r>
+        <w:rPr>
+          <w:rFonts w:ascii="David" w:hAnsi="David" w:cs="David"/>
+          <w:sz w:val="24"/>
+          <w:szCs w:val="24"/>
+          <w:rtl/>
+        </w:rPr>
+        <w:t xml:space="preserve"> עבור שם משתמש.</w:t>
       </w:r>
     </w:p>
     <w:p>
@@ -1530,55 +1992,52 @@
           <w:ilvl w:val="0"/>
           <w:numId w:val="3"/>
         </w:numPr>
-        <w:rPr>
-          <w:rFonts w:ascii="David" w:hAnsi="David" w:cs="David"/>
-          <w:sz w:val="28"/>
-          <w:szCs w:val="28"/>
-        </w:rPr>
-      </w:pPr>
-      <w:r>
-        <w:rPr>
-          <w:rFonts w:ascii="David" w:hAnsi="David" w:cs="David"/>
-          <w:sz w:val="28"/>
-          <w:szCs w:val="28"/>
+        <w:spacing w:after="120"/>
+        <w:ind w:left="0"/>
+        <w:rPr>
+          <w:rFonts w:ascii="David" w:hAnsi="David" w:cs="David"/>
+          <w:sz w:val="24"/>
+          <w:szCs w:val="24"/>
+        </w:rPr>
+      </w:pPr>
+      <w:proofErr w:type="spellStart"/>
+      <w:r>
+        <w:rPr>
+          <w:rFonts w:ascii="David" w:hAnsi="David" w:cs="David"/>
+          <w:sz w:val="24"/>
+          <w:szCs w:val="24"/>
         </w:rPr>
         <w:t>Checkmail</w:t>
       </w:r>
-      <w:r>
-        <w:rPr>
-          <w:rFonts w:ascii="David" w:hAnsi="David" w:cs="David" w:hint="cs"/>
-          <w:sz w:val="28"/>
-          <w:szCs w:val="28"/>
-          <w:rtl/>
-        </w:rPr>
-        <w:t xml:space="preserve">- </w:t>
-      </w:r>
-      <w:r>
-        <w:rPr>
-          <w:rFonts w:ascii="David" w:hAnsi="David" w:cs="David" w:hint="cs"/>
-          <w:sz w:val="28"/>
-          <w:szCs w:val="28"/>
-          <w:rtl/>
-        </w:rPr>
-        <w:t xml:space="preserve">פונקציה לטובת ואלידציה עבור </w:t>
-      </w:r>
-      <w:r>
-        <w:rPr>
-          <w:rFonts w:ascii="David" w:hAnsi="David" w:cs="David" w:hint="cs"/>
-          <w:sz w:val="28"/>
-          <w:szCs w:val="28"/>
-          <w:rtl/>
-        </w:rPr>
-        <w:t>אימייל</w:t>
-      </w:r>
-      <w:r>
-        <w:rPr>
-          <w:rFonts w:ascii="David" w:hAnsi="David" w:cs="David" w:hint="cs"/>
-          <w:sz w:val="28"/>
-          <w:szCs w:val="28"/>
-          <w:rtl/>
-        </w:rPr>
-        <w:t>.</w:t>
+      <w:proofErr w:type="spellEnd"/>
+      <w:r>
+        <w:rPr>
+          <w:rFonts w:ascii="David" w:hAnsi="David" w:cs="David"/>
+          <w:sz w:val="24"/>
+          <w:szCs w:val="24"/>
+          <w:rtl/>
+        </w:rPr>
+        <w:t xml:space="preserve">- פונקציה לטובת </w:t>
+      </w:r>
+      <w:proofErr w:type="spellStart"/>
+      <w:r>
+        <w:rPr>
+          <w:rFonts w:ascii="David" w:hAnsi="David" w:cs="David"/>
+          <w:sz w:val="24"/>
+          <w:szCs w:val="24"/>
+          <w:rtl/>
+        </w:rPr>
+        <w:t>ואלידציה</w:t>
+      </w:r>
+      <w:proofErr w:type="spellEnd"/>
+      <w:r>
+        <w:rPr>
+          <w:rFonts w:ascii="David" w:hAnsi="David" w:cs="David"/>
+          <w:sz w:val="24"/>
+          <w:szCs w:val="24"/>
+          <w:rtl/>
+        </w:rPr>
+        <w:t xml:space="preserve"> עבור אימייל.</w:t>
       </w:r>
     </w:p>
     <w:p>
@@ -1588,34 +2047,38 @@
           <w:ilvl w:val="0"/>
           <w:numId w:val="3"/>
         </w:numPr>
-        <w:rPr>
-          <w:rFonts w:ascii="David" w:hAnsi="David" w:cs="David"/>
-          <w:sz w:val="28"/>
-          <w:szCs w:val="28"/>
-        </w:rPr>
-      </w:pPr>
-      <w:r>
-        <w:rPr>
-          <w:rFonts w:ascii="David" w:hAnsi="David" w:cs="David"/>
-          <w:sz w:val="28"/>
-          <w:szCs w:val="28"/>
+        <w:spacing w:after="120"/>
+        <w:ind w:left="0"/>
+        <w:rPr>
+          <w:rFonts w:ascii="David" w:hAnsi="David" w:cs="David"/>
+          <w:sz w:val="24"/>
+          <w:szCs w:val="24"/>
+        </w:rPr>
+      </w:pPr>
+      <w:proofErr w:type="spellStart"/>
+      <w:r>
+        <w:rPr>
+          <w:rFonts w:ascii="David" w:hAnsi="David" w:cs="David"/>
+          <w:sz w:val="24"/>
+          <w:szCs w:val="24"/>
         </w:rPr>
         <w:t>Connect_validation</w:t>
       </w:r>
-      <w:r>
-        <w:rPr>
-          <w:rFonts w:ascii="David" w:hAnsi="David" w:cs="David" w:hint="cs"/>
-          <w:sz w:val="28"/>
-          <w:szCs w:val="28"/>
+      <w:proofErr w:type="spellEnd"/>
+      <w:r>
+        <w:rPr>
+          <w:rFonts w:ascii="David" w:hAnsi="David" w:cs="David"/>
+          <w:sz w:val="24"/>
+          <w:szCs w:val="24"/>
           <w:rtl/>
         </w:rPr>
         <w:t xml:space="preserve">- </w:t>
       </w:r>
       <w:r>
         <w:rPr>
-          <w:rFonts w:ascii="David" w:hAnsi="David" w:cs="David" w:hint="cs"/>
-          <w:sz w:val="28"/>
-          <w:szCs w:val="28"/>
+          <w:rFonts w:ascii="David" w:hAnsi="David" w:cs="David"/>
+          <w:sz w:val="24"/>
+          <w:szCs w:val="24"/>
           <w:rtl/>
         </w:rPr>
         <w:t>פונקציה לבדיקה האם ניתן להתחבר למערכת.</w:t>
@@ -1628,52 +2091,56 @@
           <w:ilvl w:val="0"/>
           <w:numId w:val="3"/>
         </w:numPr>
-        <w:rPr>
-          <w:rFonts w:ascii="David" w:hAnsi="David" w:cs="David"/>
-          <w:sz w:val="28"/>
-          <w:szCs w:val="28"/>
-        </w:rPr>
-      </w:pPr>
-      <w:r>
-        <w:rPr>
-          <w:rFonts w:ascii="David" w:hAnsi="David" w:cs="David"/>
-          <w:sz w:val="28"/>
-          <w:szCs w:val="28"/>
+        <w:spacing w:after="120"/>
+        <w:ind w:left="0"/>
+        <w:rPr>
+          <w:rFonts w:ascii="David" w:hAnsi="David" w:cs="David"/>
+          <w:sz w:val="24"/>
+          <w:szCs w:val="24"/>
+        </w:rPr>
+      </w:pPr>
+      <w:proofErr w:type="spellStart"/>
+      <w:r>
+        <w:rPr>
+          <w:rFonts w:ascii="David" w:hAnsi="David" w:cs="David"/>
+          <w:sz w:val="24"/>
+          <w:szCs w:val="24"/>
         </w:rPr>
         <w:t>Signup_validation</w:t>
       </w:r>
-      <w:r>
-        <w:rPr>
-          <w:rFonts w:ascii="David" w:hAnsi="David" w:cs="David" w:hint="cs"/>
-          <w:sz w:val="28"/>
-          <w:szCs w:val="28"/>
+      <w:proofErr w:type="spellEnd"/>
+      <w:r>
+        <w:rPr>
+          <w:rFonts w:ascii="David" w:hAnsi="David" w:cs="David"/>
+          <w:sz w:val="24"/>
+          <w:szCs w:val="24"/>
           <w:rtl/>
         </w:rPr>
         <w:t>- פונקציה לבדיקה האם ניתן לה</w:t>
       </w:r>
       <w:r>
         <w:rPr>
-          <w:rFonts w:ascii="David" w:hAnsi="David" w:cs="David" w:hint="cs"/>
-          <w:sz w:val="28"/>
-          <w:szCs w:val="28"/>
+          <w:rFonts w:ascii="David" w:hAnsi="David" w:cs="David"/>
+          <w:sz w:val="24"/>
+          <w:szCs w:val="24"/>
           <w:rtl/>
         </w:rPr>
         <w:t>י</w:t>
       </w:r>
       <w:r>
         <w:rPr>
-          <w:rFonts w:ascii="David" w:hAnsi="David" w:cs="David" w:hint="cs"/>
-          <w:sz w:val="28"/>
-          <w:szCs w:val="28"/>
+          <w:rFonts w:ascii="David" w:hAnsi="David" w:cs="David"/>
+          <w:sz w:val="24"/>
+          <w:szCs w:val="24"/>
           <w:rtl/>
         </w:rPr>
         <w:t>רשם למערכת</w:t>
       </w:r>
       <w:r>
         <w:rPr>
-          <w:rFonts w:ascii="David" w:hAnsi="David" w:cs="David" w:hint="cs"/>
-          <w:sz w:val="28"/>
-          <w:szCs w:val="28"/>
+          <w:rFonts w:ascii="David" w:hAnsi="David" w:cs="David"/>
+          <w:sz w:val="24"/>
+          <w:szCs w:val="24"/>
           <w:rtl/>
         </w:rPr>
         <w:t>.</w:t>
@@ -1686,46 +2153,32 @@
           <w:ilvl w:val="0"/>
           <w:numId w:val="3"/>
         </w:numPr>
-        <w:rPr>
-          <w:rFonts w:ascii="David" w:hAnsi="David" w:cs="David"/>
-          <w:sz w:val="28"/>
-          <w:szCs w:val="28"/>
-        </w:rPr>
-      </w:pPr>
-      <w:r>
-        <w:rPr>
-          <w:rFonts w:ascii="David" w:hAnsi="David" w:cs="David"/>
-          <w:sz w:val="28"/>
-          <w:szCs w:val="28"/>
+        <w:spacing w:after="120"/>
+        <w:ind w:left="0"/>
+        <w:rPr>
+          <w:rFonts w:ascii="David" w:hAnsi="David" w:cs="David"/>
+          <w:sz w:val="24"/>
+          <w:szCs w:val="24"/>
+        </w:rPr>
+      </w:pPr>
+      <w:proofErr w:type="spellStart"/>
+      <w:r>
+        <w:rPr>
+          <w:rFonts w:ascii="David" w:hAnsi="David" w:cs="David"/>
+          <w:sz w:val="24"/>
+          <w:szCs w:val="24"/>
         </w:rPr>
         <w:t>Contact_validation</w:t>
       </w:r>
-      <w:r>
-        <w:rPr>
-          <w:rFonts w:ascii="David" w:hAnsi="David" w:cs="David" w:hint="cs"/>
-          <w:sz w:val="28"/>
-          <w:szCs w:val="28"/>
-          <w:rtl/>
-        </w:rPr>
-        <w:t xml:space="preserve">- </w:t>
-      </w:r>
-      <w:r>
-        <w:rPr>
-          <w:rFonts w:ascii="David" w:hAnsi="David" w:cs="David" w:hint="cs"/>
-          <w:sz w:val="28"/>
-          <w:szCs w:val="28"/>
-          <w:rtl/>
-        </w:rPr>
-        <w:t xml:space="preserve">פונקציה לבדיקה האם ניתן </w:t>
-      </w:r>
-      <w:r>
-        <w:rPr>
-          <w:rFonts w:ascii="David" w:hAnsi="David" w:cs="David" w:hint="cs"/>
-          <w:sz w:val="28"/>
-          <w:szCs w:val="28"/>
-          <w:rtl/>
-        </w:rPr>
-        <w:t>להשאיר פרטים לטובת צור קשר.</w:t>
+      <w:proofErr w:type="spellEnd"/>
+      <w:r>
+        <w:rPr>
+          <w:rFonts w:ascii="David" w:hAnsi="David" w:cs="David"/>
+          <w:sz w:val="24"/>
+          <w:szCs w:val="24"/>
+          <w:rtl/>
+        </w:rPr>
+        <w:t>- פונקציה לבדיקה האם ניתן להשאיר פרטים לטובת צור קשר.</w:t>
       </w:r>
     </w:p>
     <w:p>
@@ -1735,26 +2188,97 @@
           <w:ilvl w:val="0"/>
           <w:numId w:val="3"/>
         </w:numPr>
-        <w:rPr>
-          <w:rFonts w:ascii="David" w:hAnsi="David" w:cs="David" w:hint="cs"/>
-          <w:sz w:val="28"/>
-          <w:szCs w:val="28"/>
-          <w:rtl/>
-        </w:rPr>
-      </w:pPr>
-      <w:r>
-        <w:rPr>
-          <w:rFonts w:ascii="David" w:hAnsi="David" w:cs="David"/>
-          <w:sz w:val="28"/>
-          <w:szCs w:val="28"/>
+        <w:spacing w:after="120"/>
+        <w:ind w:left="0"/>
+        <w:rPr>
+          <w:rFonts w:ascii="David" w:hAnsi="David" w:cs="David"/>
+          <w:sz w:val="24"/>
+          <w:szCs w:val="24"/>
+        </w:rPr>
+      </w:pPr>
+      <w:proofErr w:type="spellStart"/>
+      <w:r>
+        <w:rPr>
+          <w:rFonts w:ascii="David" w:hAnsi="David" w:cs="David"/>
+          <w:sz w:val="24"/>
+          <w:szCs w:val="24"/>
+        </w:rPr>
+        <w:t>sendMyLocation</w:t>
+      </w:r>
+      <w:proofErr w:type="spellEnd"/>
+      <w:r>
+        <w:rPr>
+          <w:rFonts w:ascii="David" w:hAnsi="David" w:cs="David" w:hint="cs"/>
+          <w:sz w:val="24"/>
+          <w:szCs w:val="24"/>
+          <w:rtl/>
+        </w:rPr>
+        <w:t>- פונקציה שמטרתה לקלוט מהמשתמש את מיקומו הנוכחי.</w:t>
+      </w:r>
+    </w:p>
+    <w:p>
+      <w:pPr>
+        <w:pStyle w:val="a7"/>
+        <w:numPr>
+          <w:ilvl w:val="0"/>
+          <w:numId w:val="3"/>
+        </w:numPr>
+        <w:spacing w:after="120"/>
+        <w:ind w:left="0"/>
+        <w:rPr>
+          <w:rFonts w:ascii="David" w:hAnsi="David" w:cs="David"/>
+          <w:sz w:val="24"/>
+          <w:szCs w:val="24"/>
+        </w:rPr>
+      </w:pPr>
+      <w:proofErr w:type="spellStart"/>
+      <w:r>
+        <w:rPr>
+          <w:rFonts w:ascii="David" w:hAnsi="David" w:cs="David"/>
+          <w:sz w:val="24"/>
+          <w:szCs w:val="24"/>
+        </w:rPr>
+        <w:t>showPosition</w:t>
+      </w:r>
+      <w:proofErr w:type="spellEnd"/>
+      <w:r>
+        <w:rPr>
+          <w:rFonts w:ascii="David" w:hAnsi="David" w:cs="David" w:hint="cs"/>
+          <w:sz w:val="24"/>
+          <w:szCs w:val="24"/>
+          <w:rtl/>
+        </w:rPr>
+        <w:t>- פונקציה שמטרתה להציג את מיקום המשתמש עפ"י קואורדינטות ואת טווח המרחק שהוא מעוניין לחפש בו.</w:t>
+      </w:r>
+    </w:p>
+    <w:p>
+      <w:pPr>
+        <w:pStyle w:val="a7"/>
+        <w:numPr>
+          <w:ilvl w:val="0"/>
+          <w:numId w:val="3"/>
+        </w:numPr>
+        <w:spacing w:after="120"/>
+        <w:ind w:left="0"/>
+        <w:rPr>
+          <w:rFonts w:ascii="David" w:hAnsi="David" w:cs="David"/>
+          <w:sz w:val="24"/>
+          <w:szCs w:val="24"/>
+        </w:rPr>
+      </w:pPr>
+      <w:r>
+        <w:rPr>
+          <w:rFonts w:ascii="David" w:hAnsi="David" w:cs="David"/>
+          <w:sz w:val="24"/>
+          <w:szCs w:val="24"/>
         </w:rPr>
         <w:t>Selector</w:t>
       </w:r>
       <w:r>
         <w:rPr>
-          <w:rFonts w:ascii="David" w:hAnsi="David" w:cs="David" w:hint="cs"/>
-          <w:sz w:val="28"/>
-          <w:szCs w:val="28"/>
+          <w:rFonts w:ascii="David" w:hAnsi="David" w:cs="David"/>
+          <w:sz w:val="24"/>
+          <w:szCs w:val="24"/>
           <w:rtl/>
         </w:rPr>
         <w:t xml:space="preserve"> שרץ ותופס את כל האלמנטים מסוג </w:t>
@@ -1762,16 +2286,16 @@
       <w:r>
         <w:rPr>
           <w:rFonts w:ascii="David" w:hAnsi="David" w:cs="David"/>
-          <w:sz w:val="28"/>
-          <w:szCs w:val="28"/>
+          <w:sz w:val="24"/>
+          <w:szCs w:val="24"/>
         </w:rPr>
         <w:t>nav a</w:t>
       </w:r>
       <w:r>
         <w:rPr>
-          <w:rFonts w:ascii="David" w:hAnsi="David" w:cs="David" w:hint="cs"/>
-          <w:sz w:val="28"/>
-          <w:szCs w:val="28"/>
+          <w:rFonts w:ascii="David" w:hAnsi="David" w:cs="David"/>
+          <w:sz w:val="24"/>
+          <w:szCs w:val="24"/>
           <w:rtl/>
         </w:rPr>
         <w:t xml:space="preserve"> לטובת סימון העמוד הנוכחי.</w:t>
@@ -1779,30 +2303,266 @@
     </w:p>
     <w:p>
       <w:pPr>
-        <w:ind w:left="720" w:hanging="360"/>
-        <w:rPr>
-          <w:rFonts w:ascii="David" w:hAnsi="David" w:cs="David"/>
-          <w:sz w:val="28"/>
-          <w:szCs w:val="28"/>
-          <w:rtl/>
-        </w:rPr>
-      </w:pPr>
-    </w:p>
-    <w:p>
-      <w:pPr>
-        <w:ind w:left="720" w:hanging="360"/>
-        <w:rPr>
-          <w:sz w:val="32"/>
-          <w:szCs w:val="32"/>
-          <w:rtl/>
-        </w:rPr>
-      </w:pPr>
-    </w:p>
-    <w:p>
-      <w:pPr>
-        <w:ind w:left="720" w:hanging="360"/>
-        <w:rPr>
-          <w:rFonts w:hint="cs"/>
+        <w:pStyle w:val="a7"/>
+        <w:spacing w:after="120"/>
+        <w:ind w:left="0"/>
+        <w:rPr>
+          <w:rFonts w:ascii="David" w:hAnsi="David" w:cs="David"/>
+          <w:sz w:val="24"/>
+          <w:szCs w:val="24"/>
+        </w:rPr>
+      </w:pPr>
+    </w:p>
+    <w:p>
+      <w:pPr>
+        <w:spacing w:after="120"/>
+        <w:ind w:left="360"/>
+        <w:rPr>
+          <w:rFonts w:ascii="David" w:hAnsi="David" w:cs="David"/>
+          <w:sz w:val="24"/>
+          <w:szCs w:val="24"/>
+        </w:rPr>
+      </w:pPr>
+    </w:p>
+    <w:p>
+      <w:pPr>
+        <w:spacing w:after="120"/>
+        <w:ind w:left="-341"/>
+        <w:rPr>
+          <w:rFonts w:ascii="David" w:hAnsi="David" w:cs="David"/>
+          <w:sz w:val="24"/>
+          <w:szCs w:val="24"/>
+          <w:rtl/>
+        </w:rPr>
+      </w:pPr>
+      <w:r>
+        <w:rPr>
+          <w:rFonts w:ascii="David" w:hAnsi="David" w:cs="David"/>
+          <w:sz w:val="24"/>
+          <w:szCs w:val="24"/>
+          <w:u w:val="single"/>
+          <w:rtl/>
+        </w:rPr>
+        <w:t>מימוש פונקציונאליות של השירות בצד לקוח</w:t>
+      </w:r>
+      <w:r>
+        <w:rPr>
+          <w:rFonts w:ascii="David" w:hAnsi="David" w:cs="David" w:hint="cs"/>
+          <w:sz w:val="24"/>
+          <w:szCs w:val="24"/>
+          <w:u w:val="single"/>
+          <w:rtl/>
+        </w:rPr>
+        <w:t>:</w:t>
+      </w:r>
+    </w:p>
+    <w:p>
+      <w:pPr>
+        <w:spacing w:after="120"/>
+        <w:ind w:left="-341"/>
+        <w:rPr>
+          <w:rFonts w:ascii="David" w:hAnsi="David" w:cs="David"/>
+          <w:sz w:val="24"/>
+          <w:szCs w:val="24"/>
+          <w:rtl/>
+        </w:rPr>
+      </w:pPr>
+      <w:r>
+        <w:rPr>
+          <w:rFonts w:ascii="David" w:hAnsi="David" w:cs="David" w:hint="cs"/>
+          <w:sz w:val="24"/>
+          <w:szCs w:val="24"/>
+          <w:rtl/>
+        </w:rPr>
+        <w:t>ביצענו קליטת מידע מהמשתמש במספר דפים: התחברות, הרשמה, דף הבית, דף פרופיל בית עסק וצור קשר.</w:t>
+      </w:r>
+    </w:p>
+    <w:p>
+      <w:pPr>
+        <w:spacing w:after="120"/>
+        <w:ind w:left="-341"/>
+        <w:rPr>
+          <w:rFonts w:ascii="David" w:hAnsi="David" w:cs="David"/>
+          <w:sz w:val="24"/>
+          <w:szCs w:val="24"/>
+          <w:rtl/>
+        </w:rPr>
+      </w:pPr>
+      <w:r>
+        <w:rPr>
+          <w:rFonts w:ascii="David" w:hAnsi="David" w:cs="David" w:hint="cs"/>
+          <w:sz w:val="24"/>
+          <w:szCs w:val="24"/>
+          <w:rtl/>
+        </w:rPr>
+        <w:t xml:space="preserve">בדפים אלו, דאגנו שקליטת המידע תיעשה באמצעות </w:t>
+      </w:r>
+      <w:r>
+        <w:rPr>
+          <w:rFonts w:ascii="David" w:hAnsi="David" w:cs="David"/>
+          <w:sz w:val="24"/>
+          <w:szCs w:val="24"/>
+        </w:rPr>
+        <w:t>form</w:t>
+      </w:r>
+      <w:r>
+        <w:rPr>
+          <w:rFonts w:ascii="David" w:hAnsi="David" w:cs="David" w:hint="cs"/>
+          <w:sz w:val="24"/>
+          <w:szCs w:val="24"/>
+          <w:rtl/>
+        </w:rPr>
+        <w:t xml:space="preserve"> תהיה נוחה וברורה.</w:t>
+      </w:r>
+    </w:p>
+    <w:p>
+      <w:pPr>
+        <w:spacing w:after="120"/>
+        <w:ind w:left="-341"/>
+        <w:rPr>
+          <w:rFonts w:ascii="David" w:hAnsi="David" w:cs="David"/>
+          <w:sz w:val="24"/>
+          <w:szCs w:val="24"/>
+          <w:rtl/>
+        </w:rPr>
+      </w:pPr>
+      <w:r>
+        <w:rPr>
+          <w:rFonts w:ascii="David" w:hAnsi="David" w:cs="David" w:hint="cs"/>
+          <w:sz w:val="24"/>
+          <w:szCs w:val="24"/>
+          <w:rtl/>
+        </w:rPr>
+        <w:t xml:space="preserve">ביצענו </w:t>
+      </w:r>
+      <w:proofErr w:type="spellStart"/>
+      <w:r>
+        <w:rPr>
+          <w:rFonts w:ascii="David" w:hAnsi="David" w:cs="David" w:hint="cs"/>
+          <w:sz w:val="24"/>
+          <w:szCs w:val="24"/>
+          <w:rtl/>
+        </w:rPr>
+        <w:t>ואלידציה</w:t>
+      </w:r>
+      <w:proofErr w:type="spellEnd"/>
+      <w:r>
+        <w:rPr>
+          <w:rFonts w:ascii="David" w:hAnsi="David" w:cs="David" w:hint="cs"/>
+          <w:sz w:val="24"/>
+          <w:szCs w:val="24"/>
+          <w:rtl/>
+        </w:rPr>
+        <w:t xml:space="preserve"> במקוות אלו ע"מ </w:t>
+      </w:r>
+      <w:r>
+        <w:rPr>
+          <w:rFonts w:ascii="David" w:hAnsi="David" w:cs="David" w:hint="cs"/>
+          <w:sz w:val="24"/>
+          <w:szCs w:val="24"/>
+          <w:rtl/>
+        </w:rPr>
+        <w:t>לווד</w:t>
+      </w:r>
+      <w:r>
+        <w:rPr>
+          <w:rFonts w:ascii="David" w:hAnsi="David" w:cs="David" w:hint="eastAsia"/>
+          <w:sz w:val="24"/>
+          <w:szCs w:val="24"/>
+          <w:rtl/>
+        </w:rPr>
+        <w:t>א</w:t>
+      </w:r>
+      <w:r>
+        <w:rPr>
+          <w:rFonts w:ascii="David" w:hAnsi="David" w:cs="David" w:hint="cs"/>
+          <w:sz w:val="24"/>
+          <w:szCs w:val="24"/>
+          <w:rtl/>
+        </w:rPr>
+        <w:t xml:space="preserve"> שהערכים </w:t>
+      </w:r>
+      <w:r>
+        <w:rPr>
+          <w:rFonts w:ascii="David" w:hAnsi="David" w:cs="David" w:hint="cs"/>
+          <w:sz w:val="24"/>
+          <w:szCs w:val="24"/>
+          <w:rtl/>
+        </w:rPr>
+        <w:t>שהמשתמש מכניס תקינים. כגון: סיסמה המכילה אות גדולה, קטנה ו</w:t>
+      </w:r>
+      <w:r>
+        <w:rPr>
+          <w:rFonts w:ascii="David" w:hAnsi="David" w:cs="David" w:hint="cs"/>
+          <w:sz w:val="24"/>
+          <w:szCs w:val="24"/>
+          <w:rtl/>
+        </w:rPr>
+        <w:t xml:space="preserve">ספרה, אימייל המכיל @, מספר טלפון המכיל 10 ספרות </w:t>
+      </w:r>
+      <w:proofErr w:type="spellStart"/>
+      <w:r>
+        <w:rPr>
+          <w:rFonts w:ascii="David" w:hAnsi="David" w:cs="David" w:hint="cs"/>
+          <w:sz w:val="24"/>
+          <w:szCs w:val="24"/>
+          <w:rtl/>
+        </w:rPr>
+        <w:t>וכו</w:t>
+      </w:r>
+      <w:proofErr w:type="spellEnd"/>
+      <w:r>
+        <w:rPr>
+          <w:rFonts w:ascii="David" w:hAnsi="David" w:cs="David" w:hint="cs"/>
+          <w:sz w:val="24"/>
+          <w:szCs w:val="24"/>
+          <w:rtl/>
+        </w:rPr>
+        <w:t xml:space="preserve">. </w:t>
+      </w:r>
+    </w:p>
+    <w:p>
+      <w:pPr>
+        <w:spacing w:after="120"/>
+        <w:ind w:left="-341"/>
+        <w:rPr>
+          <w:rFonts w:ascii="David" w:hAnsi="David" w:cs="David" w:hint="cs"/>
+          <w:sz w:val="24"/>
+          <w:szCs w:val="24"/>
+          <w:rtl/>
+        </w:rPr>
+      </w:pPr>
+    </w:p>
+    <w:p>
+      <w:pPr>
+        <w:spacing w:after="120"/>
+        <w:ind w:hanging="360"/>
+        <w:rPr>
+          <w:rFonts w:ascii="David" w:hAnsi="David" w:cs="David"/>
+          <w:sz w:val="24"/>
+          <w:szCs w:val="24"/>
+          <w:rtl/>
+        </w:rPr>
+      </w:pPr>
+    </w:p>
+    <w:p>
+      <w:pPr>
+        <w:spacing w:after="120"/>
+        <w:ind w:hanging="360"/>
+        <w:rPr>
+          <w:rFonts w:ascii="David" w:hAnsi="David" w:cs="David"/>
+          <w:sz w:val="24"/>
+          <w:szCs w:val="24"/>
+          <w:rtl/>
+        </w:rPr>
+      </w:pPr>
+    </w:p>
+    <w:p>
+      <w:pPr>
+        <w:spacing w:after="120"/>
+        <w:ind w:hanging="360"/>
+        <w:rPr>
+          <w:rFonts w:ascii="David" w:hAnsi="David" w:cs="David"/>
           <w:b/>
           <w:bCs/>
           <w:sz w:val="24"/>
@@ -1815,7 +2575,7 @@
       <w:pPr>
         <w:jc w:val="center"/>
         <w:rPr>
-          <w:rFonts w:hint="cs"/>
+          <w:rFonts w:ascii="David" w:hAnsi="David" w:cs="David"/>
           <w:rtl/>
         </w:rPr>
       </w:pPr>
@@ -2286,6 +3046,7 @@
     <w:lsdException w:name="HTML Sample" w:semiHidden="1" w:unhideWhenUsed="1"/>
     <w:lsdException w:name="HTML Typewriter" w:semiHidden="1" w:unhideWhenUsed="1"/>
     <w:lsdException w:name="HTML Variable" w:semiHidden="1" w:unhideWhenUsed="1"/>
+    <w:lsdException w:name="Normal Table" w:semiHidden="1" w:unhideWhenUsed="1"/>
     <w:lsdException w:name="annotation subject" w:semiHidden="1" w:unhideWhenUsed="1"/>
     <w:lsdException w:name="No List" w:semiHidden="1" w:unhideWhenUsed="1"/>
     <w:lsdException w:name="Outline List 1" w:semiHidden="1" w:unhideWhenUsed="1"/>
@@ -2332,8 +3093,10 @@
     <w:lsdException w:name="Table Subtle 2" w:semiHidden="1" w:unhideWhenUsed="1"/>
     <w:lsdException w:name="Table Web 1" w:semiHidden="1" w:unhideWhenUsed="1"/>
     <w:lsdException w:name="Table Web 2" w:semiHidden="1" w:unhideWhenUsed="1"/>
+    <w:lsdException w:name="Table Web 3" w:semiHidden="1" w:unhideWhenUsed="1"/>
     <w:lsdException w:name="Balloon Text" w:semiHidden="1" w:unhideWhenUsed="1"/>
     <w:lsdException w:name="Table Grid" w:uiPriority="39"/>
+    <w:lsdException w:name="Table Theme" w:semiHidden="1" w:unhideWhenUsed="1"/>
     <w:lsdException w:name="Placeholder Text" w:semiHidden="1"/>
     <w:lsdException w:name="No Spacing" w:uiPriority="1" w:qFormat="1"/>
     <w:lsdException w:name="Light Shading" w:uiPriority="60"/>
@@ -2941,4 +3704,16 @@
     </a:ext>
   </a:extLst>
 </a:theme>
+</file>
+
+<file path=customXml/item1.xml><?xml version="1.0" encoding="utf-8"?>
+<b:Sources xmlns:b="http://schemas.openxmlformats.org/officeDocument/2006/bibliography" xmlns="http://schemas.openxmlformats.org/officeDocument/2006/bibliography" SelectedStyle="\APASixthEditionOfficeOnline.xsl" StyleName="APA" Version="6"/>
+</file>
+
+<file path=customXml/itemProps1.xml><?xml version="1.0" encoding="utf-8"?>
+<ds:datastoreItem xmlns:ds="http://schemas.openxmlformats.org/officeDocument/2006/customXml" ds:itemID="{7D394CE3-136E-4259-9641-6F746217D8F2}">
+  <ds:schemaRefs>
+    <ds:schemaRef ds:uri="http://schemas.openxmlformats.org/officeDocument/2006/bibliography"/>
+  </ds:schemaRefs>
+</ds:datastoreItem>
 </file>
</xml_diff>